<commit_message>
Minor fixes for conditional statements advanced exercises
</commit_message>
<xml_diff>
--- a/Courses/Software-Sciences/Module-1-OOP/03.2-Conditional-Statements-Advanced/03.2-Conditional-Statements-Advanced-Exercises.docx
+++ b/Courses/Software-Sciences/Module-1-OOP/03.2-Conditional-Statements-Advanced/03.2-Conditional-Statements-Advanced-Exercises.docx
@@ -675,33 +675,36 @@
     <w:tbl>
       <w:tblPr>
         <w:tblStyle w:val="TableGrid"/>
-        <w:tblW w:w="7573" w:type="dxa"/>
+        <w:tblW w:w="7895" w:type="dxa"/>
         <w:tblInd w:w="23" w:type="dxa"/>
         <w:tblCellMar>
-          <w:top w:w="85" w:type="dxa"/>
-          <w:left w:w="142" w:type="dxa"/>
-          <w:bottom w:w="85" w:type="dxa"/>
-          <w:right w:w="142" w:type="dxa"/>
+          <w:top w:w="57" w:type="dxa"/>
+          <w:left w:w="85" w:type="dxa"/>
+          <w:bottom w:w="57" w:type="dxa"/>
+          <w:right w:w="85" w:type="dxa"/>
         </w:tblCellMar>
         <w:tblLook w:val="04A0" w:firstRow="1" w:lastRow="0" w:firstColumn="1" w:lastColumn="0" w:noHBand="0" w:noVBand="1"/>
       </w:tblPr>
       <w:tblGrid>
-        <w:gridCol w:w="786"/>
-        <w:gridCol w:w="869"/>
-        <w:gridCol w:w="297"/>
-        <w:gridCol w:w="755"/>
-        <w:gridCol w:w="869"/>
-        <w:gridCol w:w="297"/>
-        <w:gridCol w:w="755"/>
-        <w:gridCol w:w="869"/>
-        <w:gridCol w:w="297"/>
-        <w:gridCol w:w="768"/>
-        <w:gridCol w:w="1011"/>
+        <w:gridCol w:w="820"/>
+        <w:gridCol w:w="906"/>
+        <w:gridCol w:w="309"/>
+        <w:gridCol w:w="787"/>
+        <w:gridCol w:w="906"/>
+        <w:gridCol w:w="309"/>
+        <w:gridCol w:w="787"/>
+        <w:gridCol w:w="906"/>
+        <w:gridCol w:w="309"/>
+        <w:gridCol w:w="801"/>
+        <w:gridCol w:w="1055"/>
       </w:tblGrid>
       <w:tr>
-        <w:tc>
-          <w:tcPr>
-            <w:tcW w:w="823" w:type="dxa"/>
+        <w:trPr>
+          <w:trHeight w:val="409"/>
+        </w:trPr>
+        <w:tc>
+          <w:tcPr>
+            <w:tcW w:w="820" w:type="dxa"/>
             <w:shd w:val="clear" w:color="auto" w:fill="D9D9D9" w:themeFill="background1" w:themeFillShade="D9"/>
             <w:vAlign w:val="center"/>
           </w:tcPr>
@@ -724,7 +727,7 @@
         </w:tc>
         <w:tc>
           <w:tcPr>
-            <w:tcW w:w="801" w:type="dxa"/>
+            <w:tcW w:w="906" w:type="dxa"/>
             <w:shd w:val="clear" w:color="auto" w:fill="D9D9D9" w:themeFill="background1" w:themeFillShade="D9"/>
             <w:vAlign w:val="center"/>
           </w:tcPr>
@@ -747,7 +750,7 @@
         </w:tc>
         <w:tc>
           <w:tcPr>
-            <w:tcW w:w="307" w:type="dxa"/>
+            <w:tcW w:w="309" w:type="dxa"/>
             <w:vMerge w:val="restart"/>
             <w:tcBorders>
               <w:top w:val="nil"/>
@@ -767,7 +770,7 @@
         </w:tc>
         <w:tc>
           <w:tcPr>
-            <w:tcW w:w="755" w:type="dxa"/>
+            <w:tcW w:w="787" w:type="dxa"/>
             <w:shd w:val="clear" w:color="auto" w:fill="D9D9D9" w:themeFill="background1" w:themeFillShade="D9"/>
             <w:vAlign w:val="center"/>
           </w:tcPr>
@@ -790,7 +793,7 @@
         </w:tc>
         <w:tc>
           <w:tcPr>
-            <w:tcW w:w="869" w:type="dxa"/>
+            <w:tcW w:w="906" w:type="dxa"/>
             <w:shd w:val="clear" w:color="auto" w:fill="D9D9D9" w:themeFill="background1" w:themeFillShade="D9"/>
             <w:vAlign w:val="center"/>
           </w:tcPr>
@@ -813,7 +816,7 @@
         </w:tc>
         <w:tc>
           <w:tcPr>
-            <w:tcW w:w="307" w:type="dxa"/>
+            <w:tcW w:w="309" w:type="dxa"/>
             <w:vMerge w:val="restart"/>
             <w:tcBorders>
               <w:top w:val="nil"/>
@@ -833,7 +836,7 @@
         </w:tc>
         <w:tc>
           <w:tcPr>
-            <w:tcW w:w="755" w:type="dxa"/>
+            <w:tcW w:w="787" w:type="dxa"/>
             <w:shd w:val="clear" w:color="auto" w:fill="D9D9D9" w:themeFill="background1" w:themeFillShade="D9"/>
             <w:vAlign w:val="center"/>
           </w:tcPr>
@@ -856,7 +859,7 @@
         </w:tc>
         <w:tc>
           <w:tcPr>
-            <w:tcW w:w="869" w:type="dxa"/>
+            <w:tcW w:w="906" w:type="dxa"/>
             <w:shd w:val="clear" w:color="auto" w:fill="D9D9D9" w:themeFill="background1" w:themeFillShade="D9"/>
             <w:vAlign w:val="center"/>
           </w:tcPr>
@@ -879,7 +882,7 @@
         </w:tc>
         <w:tc>
           <w:tcPr>
-            <w:tcW w:w="307" w:type="dxa"/>
+            <w:tcW w:w="309" w:type="dxa"/>
             <w:vMerge w:val="restart"/>
             <w:tcBorders>
               <w:top w:val="nil"/>
@@ -899,7 +902,7 @@
         </w:tc>
         <w:tc>
           <w:tcPr>
-            <w:tcW w:w="768" w:type="dxa"/>
+            <w:tcW w:w="801" w:type="dxa"/>
             <w:shd w:val="clear" w:color="auto" w:fill="D9D9D9" w:themeFill="background1" w:themeFillShade="D9"/>
             <w:vAlign w:val="center"/>
           </w:tcPr>
@@ -922,7 +925,7 @@
         </w:tc>
         <w:tc>
           <w:tcPr>
-            <w:tcW w:w="1012" w:type="dxa"/>
+            <w:tcW w:w="1055" w:type="dxa"/>
             <w:shd w:val="clear" w:color="auto" w:fill="D9D9D9" w:themeFill="background1" w:themeFillShade="D9"/>
             <w:vAlign w:val="center"/>
           </w:tcPr>
@@ -945,9 +948,12 @@
         </w:tc>
       </w:tr>
       <w:tr>
-        <w:tc>
-          <w:tcPr>
-            <w:tcW w:w="823" w:type="dxa"/>
+        <w:trPr>
+          <w:trHeight w:val="734"/>
+        </w:trPr>
+        <w:tc>
+          <w:tcPr>
+            <w:tcW w:w="820" w:type="dxa"/>
             <w:vAlign w:val="center"/>
           </w:tcPr>
           <w:p>
@@ -986,7 +992,7 @@
         </w:tc>
         <w:tc>
           <w:tcPr>
-            <w:tcW w:w="801" w:type="dxa"/>
+            <w:tcW w:w="906" w:type="dxa"/>
             <w:vAlign w:val="center"/>
           </w:tcPr>
           <w:p>
@@ -1008,7 +1014,7 @@
         </w:tc>
         <w:tc>
           <w:tcPr>
-            <w:tcW w:w="307" w:type="dxa"/>
+            <w:tcW w:w="309" w:type="dxa"/>
             <w:vMerge/>
             <w:tcBorders>
               <w:bottom w:val="nil"/>
@@ -1027,7 +1033,7 @@
         </w:tc>
         <w:tc>
           <w:tcPr>
-            <w:tcW w:w="755" w:type="dxa"/>
+            <w:tcW w:w="787" w:type="dxa"/>
             <w:vAlign w:val="center"/>
           </w:tcPr>
           <w:p>
@@ -1066,7 +1072,7 @@
         </w:tc>
         <w:tc>
           <w:tcPr>
-            <w:tcW w:w="869" w:type="dxa"/>
+            <w:tcW w:w="906" w:type="dxa"/>
             <w:vAlign w:val="center"/>
           </w:tcPr>
           <w:p>
@@ -1088,7 +1094,7 @@
         </w:tc>
         <w:tc>
           <w:tcPr>
-            <w:tcW w:w="307" w:type="dxa"/>
+            <w:tcW w:w="309" w:type="dxa"/>
             <w:vMerge/>
             <w:tcBorders>
               <w:bottom w:val="nil"/>
@@ -1107,7 +1113,7 @@
         </w:tc>
         <w:tc>
           <w:tcPr>
-            <w:tcW w:w="755" w:type="dxa"/>
+            <w:tcW w:w="787" w:type="dxa"/>
             <w:vAlign w:val="center"/>
           </w:tcPr>
           <w:p>
@@ -1146,7 +1152,7 @@
         </w:tc>
         <w:tc>
           <w:tcPr>
-            <w:tcW w:w="869" w:type="dxa"/>
+            <w:tcW w:w="906" w:type="dxa"/>
             <w:vAlign w:val="center"/>
           </w:tcPr>
           <w:p>
@@ -1168,7 +1174,7 @@
         </w:tc>
         <w:tc>
           <w:tcPr>
-            <w:tcW w:w="307" w:type="dxa"/>
+            <w:tcW w:w="309" w:type="dxa"/>
             <w:vMerge/>
             <w:tcBorders>
               <w:bottom w:val="nil"/>
@@ -1187,7 +1193,7 @@
         </w:tc>
         <w:tc>
           <w:tcPr>
-            <w:tcW w:w="768" w:type="dxa"/>
+            <w:tcW w:w="801" w:type="dxa"/>
             <w:vAlign w:val="center"/>
           </w:tcPr>
           <w:p>
@@ -1226,7 +1232,7 @@
         </w:tc>
         <w:tc>
           <w:tcPr>
-            <w:tcW w:w="1012" w:type="dxa"/>
+            <w:tcW w:w="1055" w:type="dxa"/>
             <w:vAlign w:val="center"/>
           </w:tcPr>
           <w:p>
@@ -2161,7 +2167,7 @@
     <w:tbl>
       <w:tblPr>
         <w:tblStyle w:val="TableGrid"/>
-        <w:tblW w:w="5460" w:type="dxa"/>
+        <w:tblW w:w="6421" w:type="dxa"/>
         <w:tblInd w:w="23" w:type="dxa"/>
         <w:tblCellMar>
           <w:top w:w="85" w:type="dxa"/>
@@ -2172,19 +2178,22 @@
         <w:tblLook w:val="04A0" w:firstRow="1" w:lastRow="0" w:firstColumn="1" w:lastColumn="0" w:noHBand="0" w:noVBand="1"/>
       </w:tblPr>
       <w:tblGrid>
-        <w:gridCol w:w="755"/>
-        <w:gridCol w:w="869"/>
-        <w:gridCol w:w="294"/>
-        <w:gridCol w:w="755"/>
-        <w:gridCol w:w="869"/>
-        <w:gridCol w:w="294"/>
-        <w:gridCol w:w="755"/>
-        <w:gridCol w:w="869"/>
+        <w:gridCol w:w="888"/>
+        <w:gridCol w:w="1023"/>
+        <w:gridCol w:w="344"/>
+        <w:gridCol w:w="888"/>
+        <w:gridCol w:w="1023"/>
+        <w:gridCol w:w="344"/>
+        <w:gridCol w:w="888"/>
+        <w:gridCol w:w="1023"/>
       </w:tblGrid>
       <w:tr>
-        <w:tc>
-          <w:tcPr>
-            <w:tcW w:w="736" w:type="dxa"/>
+        <w:trPr>
+          <w:trHeight w:val="328"/>
+        </w:trPr>
+        <w:tc>
+          <w:tcPr>
+            <w:tcW w:w="888" w:type="dxa"/>
             <w:shd w:val="clear" w:color="auto" w:fill="D9D9D9" w:themeFill="background1" w:themeFillShade="D9"/>
             <w:vAlign w:val="center"/>
           </w:tcPr>
@@ -2207,7 +2216,7 @@
         </w:tc>
         <w:tc>
           <w:tcPr>
-            <w:tcW w:w="844" w:type="dxa"/>
+            <w:tcW w:w="1023" w:type="dxa"/>
             <w:shd w:val="clear" w:color="auto" w:fill="D9D9D9" w:themeFill="background1" w:themeFillShade="D9"/>
             <w:vAlign w:val="center"/>
           </w:tcPr>
@@ -2230,7 +2239,7 @@
         </w:tc>
         <w:tc>
           <w:tcPr>
-            <w:tcW w:w="360" w:type="dxa"/>
+            <w:tcW w:w="344" w:type="dxa"/>
             <w:vMerge w:val="restart"/>
             <w:tcBorders>
               <w:top w:val="nil"/>
@@ -2250,7 +2259,7 @@
         </w:tc>
         <w:tc>
           <w:tcPr>
-            <w:tcW w:w="736" w:type="dxa"/>
+            <w:tcW w:w="888" w:type="dxa"/>
             <w:shd w:val="clear" w:color="auto" w:fill="D9D9D9" w:themeFill="background1" w:themeFillShade="D9"/>
             <w:vAlign w:val="center"/>
           </w:tcPr>
@@ -2273,7 +2282,7 @@
         </w:tc>
         <w:tc>
           <w:tcPr>
-            <w:tcW w:w="844" w:type="dxa"/>
+            <w:tcW w:w="1023" w:type="dxa"/>
             <w:shd w:val="clear" w:color="auto" w:fill="D9D9D9" w:themeFill="background1" w:themeFillShade="D9"/>
             <w:vAlign w:val="center"/>
           </w:tcPr>
@@ -2296,7 +2305,7 @@
         </w:tc>
         <w:tc>
           <w:tcPr>
-            <w:tcW w:w="360" w:type="dxa"/>
+            <w:tcW w:w="344" w:type="dxa"/>
             <w:vMerge w:val="restart"/>
             <w:tcBorders>
               <w:top w:val="nil"/>
@@ -2316,7 +2325,7 @@
         </w:tc>
         <w:tc>
           <w:tcPr>
-            <w:tcW w:w="736" w:type="dxa"/>
+            <w:tcW w:w="888" w:type="dxa"/>
             <w:shd w:val="clear" w:color="auto" w:fill="D9D9D9" w:themeFill="background1" w:themeFillShade="D9"/>
             <w:vAlign w:val="center"/>
           </w:tcPr>
@@ -2339,7 +2348,7 @@
         </w:tc>
         <w:tc>
           <w:tcPr>
-            <w:tcW w:w="844" w:type="dxa"/>
+            <w:tcW w:w="1023" w:type="dxa"/>
             <w:shd w:val="clear" w:color="auto" w:fill="D9D9D9" w:themeFill="background1" w:themeFillShade="D9"/>
             <w:vAlign w:val="center"/>
           </w:tcPr>
@@ -2362,9 +2371,12 @@
         </w:tc>
       </w:tr>
       <w:tr>
-        <w:tc>
-          <w:tcPr>
-            <w:tcW w:w="736" w:type="dxa"/>
+        <w:trPr>
+          <w:trHeight w:val="301"/>
+        </w:trPr>
+        <w:tc>
+          <w:tcPr>
+            <w:tcW w:w="888" w:type="dxa"/>
           </w:tcPr>
           <w:p>
             <w:pPr>
@@ -2385,7 +2397,7 @@
         </w:tc>
         <w:tc>
           <w:tcPr>
-            <w:tcW w:w="844" w:type="dxa"/>
+            <w:tcW w:w="1023" w:type="dxa"/>
           </w:tcPr>
           <w:p>
             <w:pPr>
@@ -2406,7 +2418,7 @@
         </w:tc>
         <w:tc>
           <w:tcPr>
-            <w:tcW w:w="360" w:type="dxa"/>
+            <w:tcW w:w="344" w:type="dxa"/>
             <w:vMerge/>
             <w:tcBorders>
               <w:bottom w:val="nil"/>
@@ -2425,7 +2437,7 @@
         </w:tc>
         <w:tc>
           <w:tcPr>
-            <w:tcW w:w="736" w:type="dxa"/>
+            <w:tcW w:w="888" w:type="dxa"/>
           </w:tcPr>
           <w:p>
             <w:pPr>
@@ -2446,7 +2458,7 @@
         </w:tc>
         <w:tc>
           <w:tcPr>
-            <w:tcW w:w="844" w:type="dxa"/>
+            <w:tcW w:w="1023" w:type="dxa"/>
           </w:tcPr>
           <w:p>
             <w:pPr>
@@ -2467,7 +2479,7 @@
         </w:tc>
         <w:tc>
           <w:tcPr>
-            <w:tcW w:w="360" w:type="dxa"/>
+            <w:tcW w:w="344" w:type="dxa"/>
             <w:vMerge/>
             <w:tcBorders>
               <w:bottom w:val="nil"/>
@@ -2486,7 +2498,7 @@
         </w:tc>
         <w:tc>
           <w:tcPr>
-            <w:tcW w:w="736" w:type="dxa"/>
+            <w:tcW w:w="888" w:type="dxa"/>
           </w:tcPr>
           <w:p>
             <w:pPr>
@@ -2507,7 +2519,7 @@
         </w:tc>
         <w:tc>
           <w:tcPr>
-            <w:tcW w:w="844" w:type="dxa"/>
+            <w:tcW w:w="1023" w:type="dxa"/>
           </w:tcPr>
           <w:p>
             <w:pPr>
@@ -2604,6 +2616,7 @@
         <w:rPr>
           <w:lang w:val="bg-BG"/>
         </w:rPr>
+        <w:lastRenderedPageBreak/>
         <w:t xml:space="preserve">Прочетете </w:t>
       </w:r>
       <w:r>
@@ -2643,7 +2656,6 @@
         <w:rPr>
           <w:lang w:val="bg-BG"/>
         </w:rPr>
-        <w:lastRenderedPageBreak/>
         <w:t xml:space="preserve">Добавете </w:t>
       </w:r>
       <w:r>
@@ -3313,7 +3325,7 @@
     <w:tbl>
       <w:tblPr>
         <w:tblStyle w:val="TableGrid"/>
-        <w:tblW w:w="8365" w:type="dxa"/>
+        <w:tblW w:w="8616" w:type="dxa"/>
         <w:tblCellMar>
           <w:top w:w="85" w:type="dxa"/>
           <w:left w:w="142" w:type="dxa"/>
@@ -3323,22 +3335,22 @@
         <w:tblLook w:val="04A0" w:firstRow="1" w:lastRow="0" w:firstColumn="1" w:lastColumn="0" w:noHBand="0" w:noVBand="1"/>
       </w:tblPr>
       <w:tblGrid>
-        <w:gridCol w:w="1165"/>
-        <w:gridCol w:w="1260"/>
-        <w:gridCol w:w="540"/>
-        <w:gridCol w:w="1175"/>
-        <w:gridCol w:w="1255"/>
-        <w:gridCol w:w="545"/>
-        <w:gridCol w:w="1165"/>
-        <w:gridCol w:w="1260"/>
+        <w:gridCol w:w="1200"/>
+        <w:gridCol w:w="1298"/>
+        <w:gridCol w:w="556"/>
+        <w:gridCol w:w="1210"/>
+        <w:gridCol w:w="1293"/>
+        <w:gridCol w:w="561"/>
+        <w:gridCol w:w="1200"/>
+        <w:gridCol w:w="1298"/>
       </w:tblGrid>
       <w:tr>
         <w:trPr>
-          <w:trHeight w:val="347"/>
+          <w:trHeight w:val="369"/>
         </w:trPr>
         <w:tc>
           <w:tcPr>
-            <w:tcW w:w="1165" w:type="dxa"/>
+            <w:tcW w:w="1200" w:type="dxa"/>
             <w:shd w:val="clear" w:color="auto" w:fill="D9D9D9" w:themeFill="background1" w:themeFillShade="D9"/>
             <w:vAlign w:val="center"/>
           </w:tcPr>
@@ -3361,7 +3373,7 @@
         </w:tc>
         <w:tc>
           <w:tcPr>
-            <w:tcW w:w="1260" w:type="dxa"/>
+            <w:tcW w:w="1298" w:type="dxa"/>
             <w:shd w:val="clear" w:color="auto" w:fill="D9D9D9" w:themeFill="background1" w:themeFillShade="D9"/>
             <w:vAlign w:val="center"/>
           </w:tcPr>
@@ -3384,7 +3396,7 @@
         </w:tc>
         <w:tc>
           <w:tcPr>
-            <w:tcW w:w="540" w:type="dxa"/>
+            <w:tcW w:w="556" w:type="dxa"/>
             <w:vMerge w:val="restart"/>
             <w:tcBorders>
               <w:top w:val="nil"/>
@@ -3404,7 +3416,7 @@
         </w:tc>
         <w:tc>
           <w:tcPr>
-            <w:tcW w:w="1175" w:type="dxa"/>
+            <w:tcW w:w="1210" w:type="dxa"/>
             <w:shd w:val="clear" w:color="auto" w:fill="D9D9D9" w:themeFill="background1" w:themeFillShade="D9"/>
             <w:vAlign w:val="center"/>
           </w:tcPr>
@@ -3427,7 +3439,7 @@
         </w:tc>
         <w:tc>
           <w:tcPr>
-            <w:tcW w:w="1255" w:type="dxa"/>
+            <w:tcW w:w="1293" w:type="dxa"/>
             <w:shd w:val="clear" w:color="auto" w:fill="D9D9D9" w:themeFill="background1" w:themeFillShade="D9"/>
             <w:vAlign w:val="center"/>
           </w:tcPr>
@@ -3450,7 +3462,7 @@
         </w:tc>
         <w:tc>
           <w:tcPr>
-            <w:tcW w:w="545" w:type="dxa"/>
+            <w:tcW w:w="561" w:type="dxa"/>
             <w:vMerge w:val="restart"/>
             <w:tcBorders>
               <w:top w:val="nil"/>
@@ -3476,7 +3488,7 @@
         </w:tc>
         <w:tc>
           <w:tcPr>
-            <w:tcW w:w="1165" w:type="dxa"/>
+            <w:tcW w:w="1200" w:type="dxa"/>
             <w:shd w:val="clear" w:color="auto" w:fill="D9D9D9" w:themeFill="background1" w:themeFillShade="D9"/>
             <w:vAlign w:val="center"/>
           </w:tcPr>
@@ -3499,7 +3511,7 @@
         </w:tc>
         <w:tc>
           <w:tcPr>
-            <w:tcW w:w="1260" w:type="dxa"/>
+            <w:tcW w:w="1298" w:type="dxa"/>
             <w:shd w:val="clear" w:color="auto" w:fill="D9D9D9" w:themeFill="background1" w:themeFillShade="D9"/>
             <w:vAlign w:val="center"/>
           </w:tcPr>
@@ -3523,11 +3535,11 @@
       </w:tr>
       <w:tr>
         <w:trPr>
-          <w:trHeight w:val="320"/>
+          <w:trHeight w:val="340"/>
         </w:trPr>
         <w:tc>
           <w:tcPr>
-            <w:tcW w:w="1165" w:type="dxa"/>
+            <w:tcW w:w="1200" w:type="dxa"/>
           </w:tcPr>
           <w:p>
             <w:pPr>
@@ -3548,7 +3560,7 @@
         </w:tc>
         <w:tc>
           <w:tcPr>
-            <w:tcW w:w="1260" w:type="dxa"/>
+            <w:tcW w:w="1298" w:type="dxa"/>
             <w:vAlign w:val="center"/>
           </w:tcPr>
           <w:p>
@@ -3571,7 +3583,7 @@
         </w:tc>
         <w:tc>
           <w:tcPr>
-            <w:tcW w:w="540" w:type="dxa"/>
+            <w:tcW w:w="556" w:type="dxa"/>
             <w:vMerge/>
             <w:tcBorders>
               <w:bottom w:val="nil"/>
@@ -3590,7 +3602,7 @@
         </w:tc>
         <w:tc>
           <w:tcPr>
-            <w:tcW w:w="1175" w:type="dxa"/>
+            <w:tcW w:w="1210" w:type="dxa"/>
           </w:tcPr>
           <w:p>
             <w:pPr>
@@ -3611,7 +3623,7 @@
         </w:tc>
         <w:tc>
           <w:tcPr>
-            <w:tcW w:w="1255" w:type="dxa"/>
+            <w:tcW w:w="1293" w:type="dxa"/>
             <w:vAlign w:val="center"/>
           </w:tcPr>
           <w:p>
@@ -3634,7 +3646,7 @@
         </w:tc>
         <w:tc>
           <w:tcPr>
-            <w:tcW w:w="545" w:type="dxa"/>
+            <w:tcW w:w="561" w:type="dxa"/>
             <w:vMerge/>
             <w:tcBorders>
               <w:bottom w:val="nil"/>
@@ -3653,7 +3665,7 @@
         </w:tc>
         <w:tc>
           <w:tcPr>
-            <w:tcW w:w="1165" w:type="dxa"/>
+            <w:tcW w:w="1200" w:type="dxa"/>
           </w:tcPr>
           <w:p>
             <w:pPr>
@@ -3674,7 +3686,7 @@
         </w:tc>
         <w:tc>
           <w:tcPr>
-            <w:tcW w:w="1260" w:type="dxa"/>
+            <w:tcW w:w="1298" w:type="dxa"/>
             <w:vAlign w:val="center"/>
           </w:tcPr>
           <w:p>
@@ -5470,7 +5482,7 @@
     <w:tbl>
       <w:tblPr>
         <w:tblStyle w:val="TableGrid"/>
-        <w:tblW w:w="6218" w:type="dxa"/>
+        <w:tblW w:w="6883" w:type="dxa"/>
         <w:tblCellMar>
           <w:top w:w="57" w:type="dxa"/>
           <w:left w:w="142" w:type="dxa"/>
@@ -5480,20 +5492,20 @@
         <w:tblLook w:val="04A0" w:firstRow="1" w:lastRow="0" w:firstColumn="1" w:lastColumn="0" w:noHBand="0" w:noVBand="1"/>
       </w:tblPr>
       <w:tblGrid>
-        <w:gridCol w:w="1686"/>
-        <w:gridCol w:w="897"/>
-        <w:gridCol w:w="864"/>
-        <w:gridCol w:w="744"/>
-        <w:gridCol w:w="963"/>
-        <w:gridCol w:w="1064"/>
+        <w:gridCol w:w="1868"/>
+        <w:gridCol w:w="993"/>
+        <w:gridCol w:w="956"/>
+        <w:gridCol w:w="823"/>
+        <w:gridCol w:w="1066"/>
+        <w:gridCol w:w="1177"/>
       </w:tblGrid>
       <w:tr>
         <w:trPr>
-          <w:trHeight w:val="56"/>
+          <w:trHeight w:val="84"/>
         </w:trPr>
         <w:tc>
           <w:tcPr>
-            <w:tcW w:w="1686" w:type="dxa"/>
+            <w:tcW w:w="1868" w:type="dxa"/>
             <w:shd w:val="clear" w:color="auto" w:fill="D9D9D9" w:themeFill="background1" w:themeFillShade="D9"/>
             <w:hideMark/>
           </w:tcPr>
@@ -5526,7 +5538,7 @@
         </w:tc>
         <w:tc>
           <w:tcPr>
-            <w:tcW w:w="897" w:type="dxa"/>
+            <w:tcW w:w="993" w:type="dxa"/>
             <w:shd w:val="clear" w:color="auto" w:fill="D9D9D9" w:themeFill="background1" w:themeFillShade="D9"/>
             <w:hideMark/>
           </w:tcPr>
@@ -5551,7 +5563,7 @@
         </w:tc>
         <w:tc>
           <w:tcPr>
-            <w:tcW w:w="864" w:type="dxa"/>
+            <w:tcW w:w="956" w:type="dxa"/>
             <w:shd w:val="clear" w:color="auto" w:fill="D9D9D9" w:themeFill="background1" w:themeFillShade="D9"/>
             <w:hideMark/>
           </w:tcPr>
@@ -5576,7 +5588,7 @@
         </w:tc>
         <w:tc>
           <w:tcPr>
-            <w:tcW w:w="744" w:type="dxa"/>
+            <w:tcW w:w="823" w:type="dxa"/>
             <w:shd w:val="clear" w:color="auto" w:fill="D9D9D9" w:themeFill="background1" w:themeFillShade="D9"/>
             <w:hideMark/>
           </w:tcPr>
@@ -5601,7 +5613,7 @@
         </w:tc>
         <w:tc>
           <w:tcPr>
-            <w:tcW w:w="963" w:type="dxa"/>
+            <w:tcW w:w="1066" w:type="dxa"/>
             <w:shd w:val="clear" w:color="auto" w:fill="D9D9D9" w:themeFill="background1" w:themeFillShade="D9"/>
             <w:hideMark/>
           </w:tcPr>
@@ -5626,7 +5638,7 @@
         </w:tc>
         <w:tc>
           <w:tcPr>
-            <w:tcW w:w="1064" w:type="dxa"/>
+            <w:tcW w:w="1177" w:type="dxa"/>
             <w:shd w:val="clear" w:color="auto" w:fill="D9D9D9" w:themeFill="background1" w:themeFillShade="D9"/>
             <w:hideMark/>
           </w:tcPr>
@@ -5652,11 +5664,11 @@
       </w:tr>
       <w:tr>
         <w:trPr>
-          <w:trHeight w:val="56"/>
+          <w:trHeight w:val="84"/>
         </w:trPr>
         <w:tc>
           <w:tcPr>
-            <w:tcW w:w="1686" w:type="dxa"/>
+            <w:tcW w:w="1868" w:type="dxa"/>
             <w:shd w:val="clear" w:color="auto" w:fill="D9D9D9" w:themeFill="background1" w:themeFillShade="D9"/>
             <w:hideMark/>
           </w:tcPr>
@@ -5681,7 +5693,7 @@
         </w:tc>
         <w:tc>
           <w:tcPr>
-            <w:tcW w:w="897" w:type="dxa"/>
+            <w:tcW w:w="993" w:type="dxa"/>
             <w:hideMark/>
           </w:tcPr>
           <w:p>
@@ -5703,7 +5715,7 @@
         </w:tc>
         <w:tc>
           <w:tcPr>
-            <w:tcW w:w="864" w:type="dxa"/>
+            <w:tcW w:w="956" w:type="dxa"/>
             <w:hideMark/>
           </w:tcPr>
           <w:p>
@@ -5725,7 +5737,7 @@
         </w:tc>
         <w:tc>
           <w:tcPr>
-            <w:tcW w:w="744" w:type="dxa"/>
+            <w:tcW w:w="823" w:type="dxa"/>
             <w:hideMark/>
           </w:tcPr>
           <w:p>
@@ -5747,7 +5759,7 @@
         </w:tc>
         <w:tc>
           <w:tcPr>
-            <w:tcW w:w="963" w:type="dxa"/>
+            <w:tcW w:w="1066" w:type="dxa"/>
             <w:hideMark/>
           </w:tcPr>
           <w:p>
@@ -5769,7 +5781,7 @@
         </w:tc>
         <w:tc>
           <w:tcPr>
-            <w:tcW w:w="1064" w:type="dxa"/>
+            <w:tcW w:w="1177" w:type="dxa"/>
             <w:hideMark/>
           </w:tcPr>
           <w:p>
@@ -5792,11 +5804,11 @@
       </w:tr>
       <w:tr>
         <w:trPr>
-          <w:trHeight w:val="56"/>
+          <w:trHeight w:val="84"/>
         </w:trPr>
         <w:tc>
           <w:tcPr>
-            <w:tcW w:w="1686" w:type="dxa"/>
+            <w:tcW w:w="1868" w:type="dxa"/>
             <w:shd w:val="clear" w:color="auto" w:fill="D9D9D9" w:themeFill="background1" w:themeFillShade="D9"/>
             <w:hideMark/>
           </w:tcPr>
@@ -5821,7 +5833,7 @@
         </w:tc>
         <w:tc>
           <w:tcPr>
-            <w:tcW w:w="897" w:type="dxa"/>
+            <w:tcW w:w="993" w:type="dxa"/>
             <w:hideMark/>
           </w:tcPr>
           <w:p>
@@ -5843,7 +5855,7 @@
         </w:tc>
         <w:tc>
           <w:tcPr>
-            <w:tcW w:w="864" w:type="dxa"/>
+            <w:tcW w:w="956" w:type="dxa"/>
             <w:hideMark/>
           </w:tcPr>
           <w:p>
@@ -5865,7 +5877,7 @@
         </w:tc>
         <w:tc>
           <w:tcPr>
-            <w:tcW w:w="744" w:type="dxa"/>
+            <w:tcW w:w="823" w:type="dxa"/>
             <w:hideMark/>
           </w:tcPr>
           <w:p>
@@ -5887,7 +5899,7 @@
         </w:tc>
         <w:tc>
           <w:tcPr>
-            <w:tcW w:w="963" w:type="dxa"/>
+            <w:tcW w:w="1066" w:type="dxa"/>
             <w:hideMark/>
           </w:tcPr>
           <w:p>
@@ -5909,7 +5921,7 @@
         </w:tc>
         <w:tc>
           <w:tcPr>
-            <w:tcW w:w="1064" w:type="dxa"/>
+            <w:tcW w:w="1177" w:type="dxa"/>
             <w:hideMark/>
           </w:tcPr>
           <w:p>
@@ -5932,11 +5944,11 @@
       </w:tr>
       <w:tr>
         <w:trPr>
-          <w:trHeight w:val="56"/>
+          <w:trHeight w:val="84"/>
         </w:trPr>
         <w:tc>
           <w:tcPr>
-            <w:tcW w:w="1686" w:type="dxa"/>
+            <w:tcW w:w="1868" w:type="dxa"/>
             <w:shd w:val="clear" w:color="auto" w:fill="D9D9D9" w:themeFill="background1" w:themeFillShade="D9"/>
             <w:hideMark/>
           </w:tcPr>
@@ -5961,7 +5973,7 @@
         </w:tc>
         <w:tc>
           <w:tcPr>
-            <w:tcW w:w="897" w:type="dxa"/>
+            <w:tcW w:w="993" w:type="dxa"/>
             <w:hideMark/>
           </w:tcPr>
           <w:p>
@@ -5983,7 +5995,7 @@
         </w:tc>
         <w:tc>
           <w:tcPr>
-            <w:tcW w:w="864" w:type="dxa"/>
+            <w:tcW w:w="956" w:type="dxa"/>
             <w:hideMark/>
           </w:tcPr>
           <w:p>
@@ -6005,7 +6017,7 @@
         </w:tc>
         <w:tc>
           <w:tcPr>
-            <w:tcW w:w="744" w:type="dxa"/>
+            <w:tcW w:w="823" w:type="dxa"/>
             <w:hideMark/>
           </w:tcPr>
           <w:p>
@@ -6027,7 +6039,7 @@
         </w:tc>
         <w:tc>
           <w:tcPr>
-            <w:tcW w:w="963" w:type="dxa"/>
+            <w:tcW w:w="1066" w:type="dxa"/>
             <w:hideMark/>
           </w:tcPr>
           <w:p>
@@ -6049,7 +6061,7 @@
         </w:tc>
         <w:tc>
           <w:tcPr>
-            <w:tcW w:w="1064" w:type="dxa"/>
+            <w:tcW w:w="1177" w:type="dxa"/>
             <w:hideMark/>
           </w:tcPr>
           <w:p>
@@ -8535,7 +8547,6 @@
         </w:rPr>
         <w:t xml:space="preserve"> на падащото меню </w:t>
       </w:r>
-      <w:proofErr w:type="spellStart"/>
       <w:r>
         <w:rPr>
           <w:rFonts w:ascii="Consolas" w:hAnsi="Consolas" w:cs="Consolas"/>
@@ -8544,7 +8555,6 @@
         </w:rPr>
         <w:t>comboBoxProduct</w:t>
       </w:r>
-      <w:proofErr w:type="spellEnd"/>
       <w:r>
         <w:rPr>
           <w:lang w:val="bg-BG"/>
@@ -8651,7 +8661,6 @@
         </w:rPr>
         <w:t xml:space="preserve"> на падащото меню </w:t>
       </w:r>
-      <w:proofErr w:type="spellStart"/>
       <w:r>
         <w:rPr>
           <w:rFonts w:ascii="Consolas" w:hAnsi="Consolas" w:cs="Consolas"/>
@@ -8668,7 +8677,6 @@
         </w:rPr>
         <w:t>City</w:t>
       </w:r>
-      <w:proofErr w:type="spellEnd"/>
       <w:r>
         <w:rPr>
           <w:lang w:val="bg-BG"/>
@@ -11222,9 +11230,9 @@
           <w:lang w:val="bg-BG"/>
         </w:rPr>
         <w:drawing>
-          <wp:inline distT="0" distB="0" distL="0" distR="0" wp14:anchorId="7D885AD9" wp14:editId="35680361">
+          <wp:inline distT="0" distB="0" distL="0" distR="0" wp14:anchorId="7D885AD9" wp14:editId="27050488">
             <wp:extent cx="3283200" cy="1720800"/>
-            <wp:effectExtent l="0" t="0" r="0" b="0"/>
+            <wp:effectExtent l="12700" t="12700" r="6350" b="6985"/>
             <wp:docPr id="11" name="Picture 11" descr="Graphical user interface, text, application&#10;&#10;Description automatically generated"/>
             <wp:cNvGraphicFramePr>
               <a:graphicFrameLocks xmlns:a="http://schemas.openxmlformats.org/drawingml/2006/main" noChangeAspect="1"/>
@@ -11250,6 +11258,13 @@
                     <a:prstGeom prst="rect">
                       <a:avLst/>
                     </a:prstGeom>
+                    <a:ln>
+                      <a:solidFill>
+                        <a:schemeClr val="bg1">
+                          <a:lumMod val="75000"/>
+                        </a:schemeClr>
+                      </a:solidFill>
+                    </a:ln>
                   </pic:spPr>
                 </pic:pic>
               </a:graphicData>
@@ -16397,7 +16412,7 @@
     <w:tbl>
       <w:tblPr>
         <w:tblStyle w:val="TableGrid"/>
-        <w:tblW w:w="9458" w:type="dxa"/>
+        <w:tblW w:w="9766" w:type="dxa"/>
         <w:tblInd w:w="23" w:type="dxa"/>
         <w:tblCellMar>
           <w:top w:w="85" w:type="dxa"/>
@@ -16408,22 +16423,25 @@
         <w:tblLook w:val="04A0" w:firstRow="1" w:lastRow="0" w:firstColumn="1" w:lastColumn="0" w:noHBand="0" w:noVBand="1"/>
       </w:tblPr>
       <w:tblGrid>
-        <w:gridCol w:w="896"/>
-        <w:gridCol w:w="1017"/>
-        <w:gridCol w:w="360"/>
-        <w:gridCol w:w="1138"/>
-        <w:gridCol w:w="896"/>
-        <w:gridCol w:w="360"/>
-        <w:gridCol w:w="1138"/>
-        <w:gridCol w:w="1017"/>
-        <w:gridCol w:w="360"/>
-        <w:gridCol w:w="1380"/>
-        <w:gridCol w:w="896"/>
+        <w:gridCol w:w="925"/>
+        <w:gridCol w:w="1050"/>
+        <w:gridCol w:w="371"/>
+        <w:gridCol w:w="1176"/>
+        <w:gridCol w:w="925"/>
+        <w:gridCol w:w="371"/>
+        <w:gridCol w:w="1176"/>
+        <w:gridCol w:w="1050"/>
+        <w:gridCol w:w="371"/>
+        <w:gridCol w:w="1426"/>
+        <w:gridCol w:w="925"/>
       </w:tblGrid>
       <w:tr>
-        <w:tc>
-          <w:tcPr>
-            <w:tcW w:w="896" w:type="dxa"/>
+        <w:trPr>
+          <w:trHeight w:val="345"/>
+        </w:trPr>
+        <w:tc>
+          <w:tcPr>
+            <w:tcW w:w="925" w:type="dxa"/>
             <w:shd w:val="clear" w:color="auto" w:fill="D9D9D9" w:themeFill="background1" w:themeFillShade="D9"/>
             <w:vAlign w:val="center"/>
           </w:tcPr>
@@ -16446,7 +16464,7 @@
         </w:tc>
         <w:tc>
           <w:tcPr>
-            <w:tcW w:w="1017" w:type="dxa"/>
+            <w:tcW w:w="1050" w:type="dxa"/>
             <w:shd w:val="clear" w:color="auto" w:fill="D9D9D9" w:themeFill="background1" w:themeFillShade="D9"/>
             <w:vAlign w:val="center"/>
           </w:tcPr>
@@ -16469,7 +16487,7 @@
         </w:tc>
         <w:tc>
           <w:tcPr>
-            <w:tcW w:w="360" w:type="dxa"/>
+            <w:tcW w:w="371" w:type="dxa"/>
             <w:vMerge w:val="restart"/>
             <w:tcBorders>
               <w:top w:val="nil"/>
@@ -16489,7 +16507,7 @@
         </w:tc>
         <w:tc>
           <w:tcPr>
-            <w:tcW w:w="1138" w:type="dxa"/>
+            <w:tcW w:w="1176" w:type="dxa"/>
             <w:shd w:val="clear" w:color="auto" w:fill="D9D9D9" w:themeFill="background1" w:themeFillShade="D9"/>
             <w:vAlign w:val="center"/>
           </w:tcPr>
@@ -16512,7 +16530,7 @@
         </w:tc>
         <w:tc>
           <w:tcPr>
-            <w:tcW w:w="896" w:type="dxa"/>
+            <w:tcW w:w="925" w:type="dxa"/>
             <w:shd w:val="clear" w:color="auto" w:fill="D9D9D9" w:themeFill="background1" w:themeFillShade="D9"/>
             <w:vAlign w:val="center"/>
           </w:tcPr>
@@ -16535,7 +16553,7 @@
         </w:tc>
         <w:tc>
           <w:tcPr>
-            <w:tcW w:w="360" w:type="dxa"/>
+            <w:tcW w:w="371" w:type="dxa"/>
             <w:vMerge w:val="restart"/>
             <w:tcBorders>
               <w:top w:val="nil"/>
@@ -16555,7 +16573,7 @@
         </w:tc>
         <w:tc>
           <w:tcPr>
-            <w:tcW w:w="1138" w:type="dxa"/>
+            <w:tcW w:w="1176" w:type="dxa"/>
             <w:shd w:val="clear" w:color="auto" w:fill="D9D9D9" w:themeFill="background1" w:themeFillShade="D9"/>
             <w:vAlign w:val="center"/>
           </w:tcPr>
@@ -16578,7 +16596,7 @@
         </w:tc>
         <w:tc>
           <w:tcPr>
-            <w:tcW w:w="1017" w:type="dxa"/>
+            <w:tcW w:w="1050" w:type="dxa"/>
             <w:shd w:val="clear" w:color="auto" w:fill="D9D9D9" w:themeFill="background1" w:themeFillShade="D9"/>
             <w:vAlign w:val="center"/>
           </w:tcPr>
@@ -16601,7 +16619,7 @@
         </w:tc>
         <w:tc>
           <w:tcPr>
-            <w:tcW w:w="360" w:type="dxa"/>
+            <w:tcW w:w="371" w:type="dxa"/>
             <w:vMerge w:val="restart"/>
             <w:tcBorders>
               <w:top w:val="nil"/>
@@ -16621,7 +16639,7 @@
         </w:tc>
         <w:tc>
           <w:tcPr>
-            <w:tcW w:w="1380" w:type="dxa"/>
+            <w:tcW w:w="1426" w:type="dxa"/>
             <w:shd w:val="clear" w:color="auto" w:fill="D9D9D9" w:themeFill="background1" w:themeFillShade="D9"/>
             <w:vAlign w:val="center"/>
           </w:tcPr>
@@ -16644,7 +16662,7 @@
         </w:tc>
         <w:tc>
           <w:tcPr>
-            <w:tcW w:w="896" w:type="dxa"/>
+            <w:tcW w:w="925" w:type="dxa"/>
             <w:shd w:val="clear" w:color="auto" w:fill="D9D9D9" w:themeFill="background1" w:themeFillShade="D9"/>
             <w:vAlign w:val="center"/>
           </w:tcPr>
@@ -16667,9 +16685,12 @@
         </w:tc>
       </w:tr>
       <w:tr>
-        <w:tc>
-          <w:tcPr>
-            <w:tcW w:w="896" w:type="dxa"/>
+        <w:trPr>
+          <w:trHeight w:val="618"/>
+        </w:trPr>
+        <w:tc>
+          <w:tcPr>
+            <w:tcW w:w="925" w:type="dxa"/>
             <w:vAlign w:val="center"/>
           </w:tcPr>
           <w:p>
@@ -16708,7 +16729,7 @@
         </w:tc>
         <w:tc>
           <w:tcPr>
-            <w:tcW w:w="1017" w:type="dxa"/>
+            <w:tcW w:w="1050" w:type="dxa"/>
             <w:vAlign w:val="center"/>
           </w:tcPr>
           <w:p>
@@ -16730,7 +16751,7 @@
         </w:tc>
         <w:tc>
           <w:tcPr>
-            <w:tcW w:w="360" w:type="dxa"/>
+            <w:tcW w:w="371" w:type="dxa"/>
             <w:vMerge/>
             <w:tcBorders>
               <w:bottom w:val="nil"/>
@@ -16749,7 +16770,7 @@
         </w:tc>
         <w:tc>
           <w:tcPr>
-            <w:tcW w:w="1138" w:type="dxa"/>
+            <w:tcW w:w="1176" w:type="dxa"/>
             <w:vAlign w:val="center"/>
           </w:tcPr>
           <w:p>
@@ -16788,7 +16809,7 @@
         </w:tc>
         <w:tc>
           <w:tcPr>
-            <w:tcW w:w="896" w:type="dxa"/>
+            <w:tcW w:w="925" w:type="dxa"/>
             <w:vAlign w:val="center"/>
           </w:tcPr>
           <w:p>
@@ -16810,7 +16831,7 @@
         </w:tc>
         <w:tc>
           <w:tcPr>
-            <w:tcW w:w="360" w:type="dxa"/>
+            <w:tcW w:w="371" w:type="dxa"/>
             <w:vMerge/>
             <w:tcBorders>
               <w:bottom w:val="nil"/>
@@ -16829,7 +16850,7 @@
         </w:tc>
         <w:tc>
           <w:tcPr>
-            <w:tcW w:w="1138" w:type="dxa"/>
+            <w:tcW w:w="1176" w:type="dxa"/>
             <w:vAlign w:val="center"/>
           </w:tcPr>
           <w:p>
@@ -16868,7 +16889,7 @@
         </w:tc>
         <w:tc>
           <w:tcPr>
-            <w:tcW w:w="1017" w:type="dxa"/>
+            <w:tcW w:w="1050" w:type="dxa"/>
             <w:vAlign w:val="center"/>
           </w:tcPr>
           <w:p>
@@ -16890,7 +16911,7 @@
         </w:tc>
         <w:tc>
           <w:tcPr>
-            <w:tcW w:w="360" w:type="dxa"/>
+            <w:tcW w:w="371" w:type="dxa"/>
             <w:vMerge/>
             <w:tcBorders>
               <w:bottom w:val="nil"/>
@@ -16909,7 +16930,7 @@
         </w:tc>
         <w:tc>
           <w:tcPr>
-            <w:tcW w:w="1380" w:type="dxa"/>
+            <w:tcW w:w="1426" w:type="dxa"/>
             <w:vAlign w:val="center"/>
           </w:tcPr>
           <w:p>
@@ -16948,7 +16969,7 @@
         </w:tc>
         <w:tc>
           <w:tcPr>
-            <w:tcW w:w="896" w:type="dxa"/>
+            <w:tcW w:w="925" w:type="dxa"/>
             <w:vAlign w:val="center"/>
           </w:tcPr>
           <w:p>

</xml_diff>

<commit_message>
Minor fixes on conditional statements advanced exercises
</commit_message>
<xml_diff>
--- a/Courses/Software-Sciences/Module-1-OOP/03.2-Conditional-Statements-Advanced/03.2-Conditional-Statements-Advanced-Exercises.docx
+++ b/Courses/Software-Sciences/Module-1-OOP/03.2-Conditional-Statements-Advanced/03.2-Conditional-Statements-Advanced-Exercises.docx
@@ -1,6 +1,6 @@
 
 <file path=word/document.xml><?xml version="1.0" encoding="utf-8"?>
-<w:document xmlns:wpc="http://schemas.microsoft.com/office/word/2010/wordprocessingCanvas" xmlns:cx="http://schemas.microsoft.com/office/drawing/2014/chartex" xmlns:cx1="http://schemas.microsoft.com/office/drawing/2015/9/8/chartex" xmlns:cx2="http://schemas.microsoft.com/office/drawing/2015/10/21/chartex" xmlns:cx3="http://schemas.microsoft.com/office/drawing/2016/5/9/chartex" xmlns:cx4="http://schemas.microsoft.com/office/drawing/2016/5/10/chartex" xmlns:cx5="http://schemas.microsoft.com/office/drawing/2016/5/11/chartex" xmlns:cx6="http://schemas.microsoft.com/office/drawing/2016/5/12/chartex" xmlns:cx7="http://schemas.microsoft.com/office/drawing/2016/5/13/chartex" xmlns:cx8="http://schemas.microsoft.com/office/drawing/2016/5/14/chartex" xmlns:mc="http://schemas.openxmlformats.org/markup-compatibility/2006" xmlns:aink="http://schemas.microsoft.com/office/drawing/2016/ink" xmlns:am3d="http://schemas.microsoft.com/office/drawing/2017/model3d" xmlns:o="urn:schemas-microsoft-com:office:office" xmlns:oel="http://schemas.microsoft.com/office/2019/extlst" xmlns:r="http://schemas.openxmlformats.org/officeDocument/2006/relationships" xmlns:m="http://schemas.openxmlformats.org/officeDocument/2006/math" xmlns:v="urn:schemas-microsoft-com:vml" xmlns:wp14="http://schemas.microsoft.com/office/word/2010/wordprocessingDrawing" xmlns:wp="http://schemas.openxmlformats.org/drawingml/2006/wordprocessingDrawing" xmlns:w10="urn:schemas-microsoft-com:office:word" xmlns:w="http://schemas.openxmlformats.org/wordprocessingml/2006/main" xmlns:w14="http://schemas.microsoft.com/office/word/2010/wordml" xmlns:w15="http://schemas.microsoft.com/office/word/2012/wordml" xmlns:w16cex="http://schemas.microsoft.com/office/word/2018/wordml/cex" xmlns:w16cid="http://schemas.microsoft.com/office/word/2016/wordml/cid" xmlns:w16="http://schemas.microsoft.com/office/word/2018/wordml" xmlns:w16du="http://schemas.microsoft.com/office/word/2023/wordml/word16du" xmlns:w16sdtdh="http://schemas.microsoft.com/office/word/2020/wordml/sdtdatahash" xmlns:w16se="http://schemas.microsoft.com/office/word/2015/wordml/symex" xmlns:wpg="http://schemas.microsoft.com/office/word/2010/wordprocessingGroup" xmlns:wpi="http://schemas.microsoft.com/office/word/2010/wordprocessingInk" xmlns:wne="http://schemas.microsoft.com/office/word/2006/wordml" xmlns:wps="http://schemas.microsoft.com/office/word/2010/wordprocessingShape" mc:Ignorable="w14 w15 w16se w16cid w16 w16cex w16sdtdh wp14">
+<w:document xmlns:wpc="http://schemas.microsoft.com/office/word/2010/wordprocessingCanvas" xmlns:cx="http://schemas.microsoft.com/office/drawing/2014/chartex" xmlns:cx1="http://schemas.microsoft.com/office/drawing/2015/9/8/chartex" xmlns:cx2="http://schemas.microsoft.com/office/drawing/2015/10/21/chartex" xmlns:cx3="http://schemas.microsoft.com/office/drawing/2016/5/9/chartex" xmlns:cx4="http://schemas.microsoft.com/office/drawing/2016/5/10/chartex" xmlns:cx5="http://schemas.microsoft.com/office/drawing/2016/5/11/chartex" xmlns:cx6="http://schemas.microsoft.com/office/drawing/2016/5/12/chartex" xmlns:cx7="http://schemas.microsoft.com/office/drawing/2016/5/13/chartex" xmlns:cx8="http://schemas.microsoft.com/office/drawing/2016/5/14/chartex" xmlns:mc="http://schemas.openxmlformats.org/markup-compatibility/2006" xmlns:aink="http://schemas.microsoft.com/office/drawing/2016/ink" xmlns:am3d="http://schemas.microsoft.com/office/drawing/2017/model3d" xmlns:o="urn:schemas-microsoft-com:office:office" xmlns:oel="http://schemas.microsoft.com/office/2019/extlst" xmlns:r="http://schemas.openxmlformats.org/officeDocument/2006/relationships" xmlns:m="http://schemas.openxmlformats.org/officeDocument/2006/math" xmlns:v="urn:schemas-microsoft-com:vml" xmlns:wp14="http://schemas.microsoft.com/office/word/2010/wordprocessingDrawing" xmlns:wp="http://schemas.openxmlformats.org/drawingml/2006/wordprocessingDrawing" xmlns:w10="urn:schemas-microsoft-com:office:word" xmlns:w="http://schemas.openxmlformats.org/wordprocessingml/2006/main" xmlns:w14="http://schemas.microsoft.com/office/word/2010/wordml" xmlns:w15="http://schemas.microsoft.com/office/word/2012/wordml" xmlns:w16cex="http://schemas.microsoft.com/office/word/2018/wordml/cex" xmlns:w16cid="http://schemas.microsoft.com/office/word/2016/wordml/cid" xmlns:w16="http://schemas.microsoft.com/office/word/2018/wordml" xmlns:w16sdtdh="http://schemas.microsoft.com/office/word/2020/wordml/sdtdatahash" xmlns:w16se="http://schemas.microsoft.com/office/word/2015/wordml/symex" xmlns:wpg="http://schemas.microsoft.com/office/word/2010/wordprocessingGroup" xmlns:wpi="http://schemas.microsoft.com/office/word/2010/wordprocessingInk" xmlns:wne="http://schemas.microsoft.com/office/word/2006/wordml" xmlns:wps="http://schemas.microsoft.com/office/word/2010/wordprocessingShape" mc:Ignorable="w14 w15 w16se w16cid w16 w16cex w16sdtdh wp14">
   <w:body>
     <w:p>
       <w:pPr>
@@ -7932,7 +7932,6 @@
         </w:rPr>
         <w:t>"</w:t>
       </w:r>
-      <w:proofErr w:type="spellStart"/>
       <w:r>
         <w:rPr>
           <w:rFonts w:ascii="Consolas" w:hAnsi="Consolas" w:cs="Consolas"/>
@@ -7941,7 +7940,6 @@
         </w:rPr>
         <w:t>SmallShopApp</w:t>
       </w:r>
-      <w:proofErr w:type="spellEnd"/>
       <w:r>
         <w:rPr>
           <w:lang w:val="bg-BG"/>
@@ -8440,13 +8438,8 @@
         <w:t>"</w:t>
       </w:r>
       <w:r>
-        <w:t xml:space="preserve">Calculate </w:t>
-      </w:r>
-      <w:proofErr w:type="gramStart"/>
-      <w:r>
-        <w:t>price</w:t>
-      </w:r>
-      <w:proofErr w:type="gramEnd"/>
+        <w:t>Calculate price</w:t>
+      </w:r>
       <w:r>
         <w:t>"</w:t>
       </w:r>
@@ -8464,10 +8457,10 @@
           <w:lang w:val="bg-BG"/>
         </w:rPr>
         <w:drawing>
-          <wp:inline distT="0" distB="0" distL="0" distR="0" wp14:anchorId="7FD72049" wp14:editId="04DE9CAD">
-            <wp:extent cx="2353901" cy="1967440"/>
-            <wp:effectExtent l="0" t="0" r="0" b="1270"/>
-            <wp:docPr id="18" name="Picture 18" descr="Graphical user interface, application&#10;&#10;Description automatically generated"/>
+          <wp:inline distT="0" distB="0" distL="0" distR="0" wp14:anchorId="4B84D928" wp14:editId="3BCA73B9">
+            <wp:extent cx="2116800" cy="2106000"/>
+            <wp:effectExtent l="0" t="0" r="0" b="0"/>
+            <wp:docPr id="1703538139" name="Picture 1" descr="A screenshot of a computer&#10;&#10;Description automatically generated with medium confidence"/>
             <wp:cNvGraphicFramePr>
               <a:graphicFrameLocks xmlns:a="http://schemas.openxmlformats.org/drawingml/2006/main" noChangeAspect="1"/>
             </wp:cNvGraphicFramePr>
@@ -8475,7 +8468,7 @@
               <a:graphicData uri="http://schemas.openxmlformats.org/drawingml/2006/picture">
                 <pic:pic xmlns:pic="http://schemas.openxmlformats.org/drawingml/2006/picture">
                   <pic:nvPicPr>
-                    <pic:cNvPr id="18" name="Picture 18" descr="Graphical user interface, application&#10;&#10;Description automatically generated"/>
+                    <pic:cNvPr id="1703538139" name="Picture 1" descr="A screenshot of a computer&#10;&#10;Description automatically generated with medium confidence"/>
                     <pic:cNvPicPr/>
                   </pic:nvPicPr>
                   <pic:blipFill>
@@ -8487,7 +8480,7 @@
                   <pic:spPr>
                     <a:xfrm>
                       <a:off x="0" y="0"/>
-                      <a:ext cx="2372419" cy="1982917"/>
+                      <a:ext cx="2116800" cy="2106000"/>
                     </a:xfrm>
                     <a:prstGeom prst="rect">
                       <a:avLst/>
@@ -8812,16 +8805,12 @@
         <w:contextualSpacing w:val="0"/>
       </w:pPr>
       <w:r>
-        <w:rPr>
-          <w:noProof/>
-          <w:lang w:val="bg-BG"/>
-        </w:rPr>
         <w:lastRenderedPageBreak/>
         <w:drawing>
-          <wp:inline distT="0" distB="0" distL="0" distR="0" wp14:anchorId="588E9518" wp14:editId="0E7C8763">
-            <wp:extent cx="5142368" cy="1935629"/>
-            <wp:effectExtent l="12700" t="12700" r="13970" b="7620"/>
-            <wp:docPr id="27" name="Picture 27" descr="Graphical user interface, text, application&#10;&#10;Description automatically generated"/>
+          <wp:inline distT="0" distB="0" distL="0" distR="0" wp14:anchorId="7A6564C4" wp14:editId="04B56395">
+            <wp:extent cx="5432400" cy="2206800"/>
+            <wp:effectExtent l="12700" t="12700" r="16510" b="15875"/>
+            <wp:docPr id="2075822865" name="Picture 1" descr="A screen shot of a computer code&#10;&#10;Description automatically generated with low confidence"/>
             <wp:cNvGraphicFramePr>
               <a:graphicFrameLocks xmlns:a="http://schemas.openxmlformats.org/drawingml/2006/main" noChangeAspect="1"/>
             </wp:cNvGraphicFramePr>
@@ -8829,7 +8818,7 @@
               <a:graphicData uri="http://schemas.openxmlformats.org/drawingml/2006/picture">
                 <pic:pic xmlns:pic="http://schemas.openxmlformats.org/drawingml/2006/picture">
                   <pic:nvPicPr>
-                    <pic:cNvPr id="27" name="Picture 27" descr="Graphical user interface, text, application&#10;&#10;Description automatically generated"/>
+                    <pic:cNvPr id="2075822865" name="Picture 1" descr="A screen shot of a computer code&#10;&#10;Description automatically generated with low confidence"/>
                     <pic:cNvPicPr/>
                   </pic:nvPicPr>
                   <pic:blipFill>
@@ -8841,7 +8830,7 @@
                   <pic:spPr>
                     <a:xfrm>
                       <a:off x="0" y="0"/>
-                      <a:ext cx="5175252" cy="1948007"/>
+                      <a:ext cx="5432400" cy="2206800"/>
                     </a:xfrm>
                     <a:prstGeom prst="rect">
                       <a:avLst/>
@@ -8959,20 +8948,20 @@
         <w:pStyle w:val="ListParagraph"/>
         <w:spacing w:after="200"/>
         <w:ind w:left="357"/>
-        <w:rPr>
-          <w:lang w:val="bg-BG"/>
-        </w:rPr>
-      </w:pPr>
-      <w:r>
-        <w:rPr>
-          <w:noProof/>
+        <w:jc w:val="center"/>
+        <w:rPr>
+          <w:lang w:val="bg-BG"/>
+        </w:rPr>
+      </w:pPr>
+      <w:r>
+        <w:rPr>
           <w:lang w:val="bg-BG"/>
         </w:rPr>
         <w:drawing>
-          <wp:inline distT="0" distB="0" distL="0" distR="0" wp14:anchorId="7BACE4ED" wp14:editId="1D9841B1">
-            <wp:extent cx="2236206" cy="2086013"/>
+          <wp:inline distT="0" distB="0" distL="0" distR="0" wp14:anchorId="5822E4F4" wp14:editId="17E92FE7">
+            <wp:extent cx="2500008" cy="2491490"/>
             <wp:effectExtent l="0" t="0" r="0" b="0"/>
-            <wp:docPr id="29" name="Picture 29" descr="Graphical user interface, application&#10;&#10;Description automatically generated"/>
+            <wp:docPr id="1930324678" name="Picture 1" descr="A screenshot of a computer&#10;&#10;Description automatically generated"/>
             <wp:cNvGraphicFramePr>
               <a:graphicFrameLocks xmlns:a="http://schemas.openxmlformats.org/drawingml/2006/main" noChangeAspect="1"/>
             </wp:cNvGraphicFramePr>
@@ -8980,11 +8969,11 @@
               <a:graphicData uri="http://schemas.openxmlformats.org/drawingml/2006/picture">
                 <pic:pic xmlns:pic="http://schemas.openxmlformats.org/drawingml/2006/picture">
                   <pic:nvPicPr>
-                    <pic:cNvPr id="29" name="Picture 29" descr="Graphical user interface, application&#10;&#10;Description automatically generated"/>
+                    <pic:cNvPr id="1930324678" name="Picture 1" descr="A screenshot of a computer&#10;&#10;Description automatically generated"/>
                     <pic:cNvPicPr/>
                   </pic:nvPicPr>
                   <pic:blipFill>
-                    <a:blip r:embed="rId24"/>
+                    <a:blip r:embed="rId29"/>
                     <a:stretch>
                       <a:fillRect/>
                     </a:stretch>
@@ -8992,11 +8981,311 @@
                   <pic:spPr>
                     <a:xfrm>
                       <a:off x="0" y="0"/>
-                      <a:ext cx="2246842" cy="2095934"/>
+                      <a:ext cx="2518835" cy="2510253"/>
                     </a:xfrm>
                     <a:prstGeom prst="rect">
                       <a:avLst/>
                     </a:prstGeom>
+                  </pic:spPr>
+                </pic:pic>
+              </a:graphicData>
+            </a:graphic>
+          </wp:inline>
+        </w:drawing>
+      </w:r>
+      <w:r>
+        <w:rPr>
+          <w:lang w:val="bg-BG"/>
+        </w:rPr>
+        <w:drawing>
+          <wp:inline distT="0" distB="0" distL="0" distR="0" wp14:anchorId="679B5A09" wp14:editId="7D5A337D">
+            <wp:extent cx="2520407" cy="2510560"/>
+            <wp:effectExtent l="0" t="0" r="0" b="0"/>
+            <wp:docPr id="248836466" name="Picture 1" descr="A screenshot of a computer&#10;&#10;Description automatically generated"/>
+            <wp:cNvGraphicFramePr>
+              <a:graphicFrameLocks xmlns:a="http://schemas.openxmlformats.org/drawingml/2006/main" noChangeAspect="1"/>
+            </wp:cNvGraphicFramePr>
+            <a:graphic xmlns:a="http://schemas.openxmlformats.org/drawingml/2006/main">
+              <a:graphicData uri="http://schemas.openxmlformats.org/drawingml/2006/picture">
+                <pic:pic xmlns:pic="http://schemas.openxmlformats.org/drawingml/2006/picture">
+                  <pic:nvPicPr>
+                    <pic:cNvPr id="248836466" name="Picture 1" descr="A screenshot of a computer&#10;&#10;Description automatically generated"/>
+                    <pic:cNvPicPr/>
+                  </pic:nvPicPr>
+                  <pic:blipFill>
+                    <a:blip r:embed="rId30"/>
+                    <a:stretch>
+                      <a:fillRect/>
+                    </a:stretch>
+                  </pic:blipFill>
+                  <pic:spPr>
+                    <a:xfrm>
+                      <a:off x="0" y="0"/>
+                      <a:ext cx="2553108" cy="2543133"/>
+                    </a:xfrm>
+                    <a:prstGeom prst="rect">
+                      <a:avLst/>
+                    </a:prstGeom>
+                  </pic:spPr>
+                </pic:pic>
+              </a:graphicData>
+            </a:graphic>
+          </wp:inline>
+        </w:drawing>
+      </w:r>
+    </w:p>
+    <w:p>
+      <w:pPr>
+        <w:pStyle w:val="ListParagraph"/>
+        <w:numPr>
+          <w:ilvl w:val="0"/>
+          <w:numId w:val="15"/>
+        </w:numPr>
+        <w:spacing w:before="0" w:after="200"/>
+        <w:rPr>
+          <w:lang w:val="bg-BG"/>
+        </w:rPr>
+      </w:pPr>
+      <w:r>
+        <w:rPr>
+          <w:lang w:val="bg-BG"/>
+        </w:rPr>
+        <w:t xml:space="preserve">Остана да поправим един дребен дефект: </w:t>
+      </w:r>
+      <w:r>
+        <w:rPr>
+          <w:b/>
+          <w:bCs/>
+          <w:lang w:val="bg-BG"/>
+        </w:rPr>
+        <w:t>по подразбиране няма избрана стойност в падащите списъци</w:t>
+      </w:r>
+      <w:r>
+        <w:rPr>
+          <w:lang w:val="bg-BG"/>
+        </w:rPr>
+        <w:t xml:space="preserve"> и горните два списъка няма да имат избран елемент при стартиране на приложението. Това може да причини грешка, ако не бъде избрана стойност.</w:t>
+      </w:r>
+    </w:p>
+    <w:p>
+      <w:pPr>
+        <w:rPr>
+          <w:lang w:val="bg-BG"/>
+        </w:rPr>
+      </w:pPr>
+      <w:r>
+        <w:rPr>
+          <w:lang w:val="bg-BG"/>
+        </w:rPr>
+        <w:t xml:space="preserve">Нека </w:t>
+      </w:r>
+      <w:r>
+        <w:rPr>
+          <w:b/>
+          <w:bCs/>
+          <w:lang w:val="bg-BG"/>
+        </w:rPr>
+        <w:t>поправим този дефект</w:t>
+      </w:r>
+      <w:r>
+        <w:rPr>
+          <w:lang w:val="bg-BG"/>
+        </w:rPr>
+        <w:t>. Целта е приложението да изглежда ето така, с избрани стойности в двата падащи списъка още при старта:</w:t>
+      </w:r>
+    </w:p>
+    <w:p>
+      <w:pPr>
+        <w:rPr>
+          <w:lang w:val="bg-BG"/>
+        </w:rPr>
+      </w:pPr>
+      <w:r>
+        <w:rPr>
+          <w:lang w:val="bg-BG"/>
+        </w:rPr>
+        <w:drawing>
+          <wp:inline distT="0" distB="0" distL="0" distR="0" wp14:anchorId="4258A5C7" wp14:editId="59816960">
+            <wp:extent cx="2102400" cy="2095200"/>
+            <wp:effectExtent l="0" t="0" r="0" b="0"/>
+            <wp:docPr id="1736408182" name="Picture 1" descr="A screenshot of a computer&#10;&#10;Description automatically generated"/>
+            <wp:cNvGraphicFramePr>
+              <a:graphicFrameLocks xmlns:a="http://schemas.openxmlformats.org/drawingml/2006/main" noChangeAspect="1"/>
+            </wp:cNvGraphicFramePr>
+            <a:graphic xmlns:a="http://schemas.openxmlformats.org/drawingml/2006/main">
+              <a:graphicData uri="http://schemas.openxmlformats.org/drawingml/2006/picture">
+                <pic:pic xmlns:pic="http://schemas.openxmlformats.org/drawingml/2006/picture">
+                  <pic:nvPicPr>
+                    <pic:cNvPr id="1736408182" name="Picture 1" descr="A screenshot of a computer&#10;&#10;Description automatically generated"/>
+                    <pic:cNvPicPr/>
+                  </pic:nvPicPr>
+                  <pic:blipFill>
+                    <a:blip r:embed="rId31"/>
+                    <a:stretch>
+                      <a:fillRect/>
+                    </a:stretch>
+                  </pic:blipFill>
+                  <pic:spPr>
+                    <a:xfrm>
+                      <a:off x="0" y="0"/>
+                      <a:ext cx="2102400" cy="2095200"/>
+                    </a:xfrm>
+                    <a:prstGeom prst="rect">
+                      <a:avLst/>
+                    </a:prstGeom>
+                  </pic:spPr>
+                </pic:pic>
+              </a:graphicData>
+            </a:graphic>
+          </wp:inline>
+        </w:drawing>
+      </w:r>
+    </w:p>
+    <w:p>
+      <w:pPr>
+        <w:rPr>
+          <w:lang w:val="bg-BG"/>
+        </w:rPr>
+      </w:pPr>
+      <w:r>
+        <w:rPr>
+          <w:lang w:val="bg-BG"/>
+        </w:rPr>
+        <w:t xml:space="preserve">Хващаме събитието </w:t>
+      </w:r>
+      <w:r>
+        <w:rPr>
+          <w:rStyle w:val="CodeChar"/>
+        </w:rPr>
+        <w:t>Load</w:t>
+      </w:r>
+      <w:r>
+        <w:rPr>
+          <w:lang w:val="bg-BG"/>
+        </w:rPr>
+        <w:t xml:space="preserve"> </w:t>
+      </w:r>
+      <w:r>
+        <w:rPr>
+          <w:lang w:val="bg-BG"/>
+        </w:rPr>
+        <w:t>на формата:</w:t>
+      </w:r>
+    </w:p>
+    <w:p>
+      <w:pPr>
+        <w:rPr>
+          <w:lang w:val="bg-BG"/>
+        </w:rPr>
+      </w:pPr>
+      <w:r>
+        <w:rPr>
+          <w:lang w:val="bg-BG"/>
+        </w:rPr>
+        <w:lastRenderedPageBreak/>
+        <w:drawing>
+          <wp:inline distT="0" distB="0" distL="0" distR="0" wp14:anchorId="3B22AB0F" wp14:editId="563FD4E8">
+            <wp:extent cx="2916000" cy="1461600"/>
+            <wp:effectExtent l="12700" t="12700" r="17780" b="12065"/>
+            <wp:docPr id="1458173656" name="Picture 1" descr="A screenshot of a computer&#10;&#10;Description automatically generated with medium confidence"/>
+            <wp:cNvGraphicFramePr>
+              <a:graphicFrameLocks xmlns:a="http://schemas.openxmlformats.org/drawingml/2006/main" noChangeAspect="1"/>
+            </wp:cNvGraphicFramePr>
+            <a:graphic xmlns:a="http://schemas.openxmlformats.org/drawingml/2006/main">
+              <a:graphicData uri="http://schemas.openxmlformats.org/drawingml/2006/picture">
+                <pic:pic xmlns:pic="http://schemas.openxmlformats.org/drawingml/2006/picture">
+                  <pic:nvPicPr>
+                    <pic:cNvPr id="1458173656" name="Picture 1" descr="A screenshot of a computer&#10;&#10;Description automatically generated with medium confidence"/>
+                    <pic:cNvPicPr/>
+                  </pic:nvPicPr>
+                  <pic:blipFill>
+                    <a:blip r:embed="rId32"/>
+                    <a:stretch>
+                      <a:fillRect/>
+                    </a:stretch>
+                  </pic:blipFill>
+                  <pic:spPr>
+                    <a:xfrm>
+                      <a:off x="0" y="0"/>
+                      <a:ext cx="2916000" cy="1461600"/>
+                    </a:xfrm>
+                    <a:prstGeom prst="rect">
+                      <a:avLst/>
+                    </a:prstGeom>
+                    <a:ln>
+                      <a:solidFill>
+                        <a:schemeClr val="bg1">
+                          <a:lumMod val="75000"/>
+                        </a:schemeClr>
+                      </a:solidFill>
+                    </a:ln>
+                  </pic:spPr>
+                </pic:pic>
+              </a:graphicData>
+            </a:graphic>
+          </wp:inline>
+        </w:drawing>
+      </w:r>
+    </w:p>
+    <w:p>
+      <w:pPr>
+        <w:rPr>
+          <w:lang w:val="bg-BG"/>
+        </w:rPr>
+      </w:pPr>
+      <w:r>
+        <w:rPr>
+          <w:lang w:val="bg-BG"/>
+        </w:rPr>
+        <w:t xml:space="preserve"> Пишем следния код за задаване на избрания активен елемент в двата списъка:</w:t>
+      </w:r>
+    </w:p>
+    <w:p>
+      <w:pPr>
+        <w:rPr>
+          <w:lang w:val="bg-BG"/>
+        </w:rPr>
+      </w:pPr>
+      <w:r>
+        <w:rPr>
+          <w:lang w:val="bg-BG"/>
+        </w:rPr>
+        <w:drawing>
+          <wp:inline distT="0" distB="0" distL="0" distR="0" wp14:anchorId="14864615" wp14:editId="0BE8EDF3">
+            <wp:extent cx="4939200" cy="856800"/>
+            <wp:effectExtent l="12700" t="12700" r="13970" b="6985"/>
+            <wp:docPr id="562844622" name="Picture 1" descr="A picture containing text, font, screenshot, line&#10;&#10;Description automatically generated"/>
+            <wp:cNvGraphicFramePr>
+              <a:graphicFrameLocks xmlns:a="http://schemas.openxmlformats.org/drawingml/2006/main" noChangeAspect="1"/>
+            </wp:cNvGraphicFramePr>
+            <a:graphic xmlns:a="http://schemas.openxmlformats.org/drawingml/2006/main">
+              <a:graphicData uri="http://schemas.openxmlformats.org/drawingml/2006/picture">
+                <pic:pic xmlns:pic="http://schemas.openxmlformats.org/drawingml/2006/picture">
+                  <pic:nvPicPr>
+                    <pic:cNvPr id="562844622" name="Picture 1" descr="A picture containing text, font, screenshot, line&#10;&#10;Description automatically generated"/>
+                    <pic:cNvPicPr/>
+                  </pic:nvPicPr>
+                  <pic:blipFill>
+                    <a:blip r:embed="rId33"/>
+                    <a:stretch>
+                      <a:fillRect/>
+                    </a:stretch>
+                  </pic:blipFill>
+                  <pic:spPr>
+                    <a:xfrm>
+                      <a:off x="0" y="0"/>
+                      <a:ext cx="4939200" cy="856800"/>
+                    </a:xfrm>
+                    <a:prstGeom prst="rect">
+                      <a:avLst/>
+                    </a:prstGeom>
+                    <a:ln>
+                      <a:solidFill>
+                        <a:schemeClr val="bg1">
+                          <a:lumMod val="75000"/>
+                        </a:schemeClr>
+                      </a:solidFill>
+                    </a:ln>
                   </pic:spPr>
                 </pic:pic>
               </a:graphicData>
@@ -10115,7 +10404,6 @@
         <w:rPr>
           <w:lang w:val="bg-BG"/>
         </w:rPr>
-        <w:lastRenderedPageBreak/>
         <w:t>Пример</w:t>
       </w:r>
       <w:r>
@@ -11001,6 +11289,7 @@
           <w:noProof/>
           <w:lang w:val="bg-BG"/>
         </w:rPr>
+        <w:lastRenderedPageBreak/>
         <w:drawing>
           <wp:inline distT="0" distB="0" distL="0" distR="0" wp14:anchorId="2296BCFA" wp14:editId="0B833649">
             <wp:extent cx="4057200" cy="1083600"/>
@@ -11017,7 +11306,7 @@
                     <pic:cNvPicPr/>
                   </pic:nvPicPr>
                   <pic:blipFill>
-                    <a:blip r:embed="rId29"/>
+                    <a:blip r:embed="rId34"/>
                     <a:stretch>
                       <a:fillRect/>
                     </a:stretch>
@@ -11113,7 +11402,7 @@
                     <pic:cNvPicPr/>
                   </pic:nvPicPr>
                   <pic:blipFill>
-                    <a:blip r:embed="rId30"/>
+                    <a:blip r:embed="rId35"/>
                     <a:stretch>
                       <a:fillRect/>
                     </a:stretch>
@@ -11245,7 +11534,7 @@
                     <pic:cNvPicPr/>
                   </pic:nvPicPr>
                   <pic:blipFill>
-                    <a:blip r:embed="rId31"/>
+                    <a:blip r:embed="rId36"/>
                     <a:stretch>
                       <a:fillRect/>
                     </a:stretch>
@@ -11397,7 +11686,6 @@
           <w:noProof/>
           <w:lang w:val="bg-BG"/>
         </w:rPr>
-        <w:lastRenderedPageBreak/>
         <w:drawing>
           <wp:inline distT="0" distB="0" distL="0" distR="0" wp14:anchorId="6E01DF3A" wp14:editId="1ECB2BB4">
             <wp:extent cx="3301200" cy="3268800"/>
@@ -11414,7 +11702,7 @@
                     <pic:cNvPicPr/>
                   </pic:nvPicPr>
                   <pic:blipFill>
-                    <a:blip r:embed="rId32"/>
+                    <a:blip r:embed="rId37"/>
                     <a:stretch>
                       <a:fillRect/>
                     </a:stretch>
@@ -11737,6 +12025,7 @@
         <w:rPr>
           <w:lang w:val="bg-BG"/>
         </w:rPr>
+        <w:lastRenderedPageBreak/>
         <w:t>Примери</w:t>
       </w:r>
     </w:p>
@@ -12457,7 +12746,7 @@
                     <pic:cNvPicPr/>
                   </pic:nvPicPr>
                   <pic:blipFill>
-                    <a:blip r:embed="rId33"/>
+                    <a:blip r:embed="rId38"/>
                     <a:stretch>
                       <a:fillRect/>
                     </a:stretch>
@@ -12557,7 +12846,7 @@
                     <pic:cNvPicPr/>
                   </pic:nvPicPr>
                   <pic:blipFill>
-                    <a:blip r:embed="rId34"/>
+                    <a:blip r:embed="rId39"/>
                     <a:stretch>
                       <a:fillRect/>
                     </a:stretch>
@@ -12966,14 +13255,7 @@
         <w:rPr>
           <w:lang w:val="bg-BG"/>
         </w:rPr>
-        <w:t xml:space="preserve">което са останалите </w:t>
-      </w:r>
-      <w:r>
-        <w:rPr>
-          <w:lang w:val="bg-BG"/>
-        </w:rPr>
-        <w:lastRenderedPageBreak/>
-        <w:t>секунди</w:t>
+        <w:t>което са останалите секунди</w:t>
       </w:r>
       <w:r>
         <w:rPr>
@@ -13152,7 +13434,7 @@
                     <pic:cNvPicPr/>
                   </pic:nvPicPr>
                   <pic:blipFill>
-                    <a:blip r:embed="rId35"/>
+                    <a:blip r:embed="rId40"/>
                     <a:stretch>
                       <a:fillRect/>
                     </a:stretch>
@@ -14031,6 +14313,7 @@
         <w:rPr>
           <w:lang w:val="bg-BG"/>
         </w:rPr>
+        <w:lastRenderedPageBreak/>
         <w:t>Пример</w:t>
       </w:r>
       <w:r>
@@ -15527,7 +15810,6 @@
         <w:rPr>
           <w:lang w:val="bg-BG"/>
         </w:rPr>
-        <w:lastRenderedPageBreak/>
         <w:t xml:space="preserve">Принтирайте </w:t>
       </w:r>
       <w:r>
@@ -16707,6 +16989,7 @@
                 <w:rFonts w:ascii="Consolas" w:hAnsi="Consolas"/>
                 <w:noProof/>
               </w:rPr>
+              <w:lastRenderedPageBreak/>
               <w:t>Sofia</w:t>
             </w:r>
           </w:p>
@@ -17029,14 +17312,12 @@
         </w:rPr>
         <w:t>"</w:t>
       </w:r>
-      <w:proofErr w:type="spellStart"/>
       <w:r>
         <w:rPr>
           <w:lang w:val="bg-BG"/>
         </w:rPr>
         <w:t>Годзила</w:t>
       </w:r>
-      <w:proofErr w:type="spellEnd"/>
       <w:r>
         <w:rPr>
           <w:lang w:val="bg-BG"/>
@@ -17065,21 +17346,7 @@
         <w:rPr>
           <w:lang w:val="bg-BG"/>
         </w:rPr>
-        <w:t xml:space="preserve">Сценаристът Адам </w:t>
-      </w:r>
-      <w:proofErr w:type="spellStart"/>
-      <w:r>
-        <w:rPr>
-          <w:lang w:val="bg-BG"/>
-        </w:rPr>
-        <w:t>Уингард</w:t>
-      </w:r>
-      <w:proofErr w:type="spellEnd"/>
-      <w:r>
-        <w:rPr>
-          <w:lang w:val="bg-BG"/>
-        </w:rPr>
-        <w:t xml:space="preserve"> ви моли да </w:t>
+        <w:t xml:space="preserve">Сценаристът Адам Уингард ви моли да </w:t>
       </w:r>
       <w:r>
         <w:rPr>
@@ -17850,7 +18117,6 @@
         <w:rPr>
           <w:lang w:val="bg-BG"/>
         </w:rPr>
-        <w:lastRenderedPageBreak/>
         <w:t xml:space="preserve">Ако парите за декора и дрехите са </w:t>
       </w:r>
       <w:r>
@@ -18844,6 +19110,7 @@
                 <w:noProof/>
                 <w:color w:val="00000A"/>
               </w:rPr>
+              <w:lastRenderedPageBreak/>
               <w:t>9587.88</w:t>
             </w:r>
           </w:p>
@@ -19623,7 +19890,6 @@
         </w:rPr>
         <w:t xml:space="preserve">90 </w:t>
       </w:r>
-      <w:proofErr w:type="spellStart"/>
       <w:r>
         <w:rPr>
           <w:b/>
@@ -19631,7 +19897,6 @@
         </w:rPr>
         <w:t>далии</w:t>
       </w:r>
-      <w:proofErr w:type="spellEnd"/>
       <w:r>
         <w:rPr>
           <w:bCs/>
@@ -20159,7 +20424,6 @@
           <w:b/>
           <w:lang w:val="bg-BG"/>
         </w:rPr>
-        <w:lastRenderedPageBreak/>
         <w:t>Брой цветя</w:t>
       </w:r>
       <w:r>
@@ -21386,6 +21650,7 @@
                 <w:rFonts w:ascii="Consolas" w:eastAsia="Calibri" w:hAnsi="Consolas" w:cs="Times New Roman"/>
                 <w:noProof/>
               </w:rPr>
+              <w:lastRenderedPageBreak/>
               <w:t>Tulips</w:t>
             </w:r>
           </w:p>
@@ -21552,8 +21817,8 @@
     <w:p/>
     <w:p/>
     <w:sectPr>
-      <w:headerReference w:type="default" r:id="rId36"/>
-      <w:footerReference w:type="default" r:id="rId37"/>
+      <w:headerReference w:type="default" r:id="rId41"/>
+      <w:footerReference w:type="default" r:id="rId42"/>
       <w:pgSz w:w="11909" w:h="16834" w:code="9"/>
       <w:pgMar w:top="567" w:right="737" w:bottom="1077" w:left="737" w:header="567" w:footer="794" w:gutter="0"/>
       <w:cols w:space="720"/>
@@ -21564,7 +21829,7 @@
 </file>
 
 <file path=word/endnotes.xml><?xml version="1.0" encoding="utf-8"?>
-<w:endnotes xmlns:wpc="http://schemas.microsoft.com/office/word/2010/wordprocessingCanvas" xmlns:cx="http://schemas.microsoft.com/office/drawing/2014/chartex" xmlns:cx1="http://schemas.microsoft.com/office/drawing/2015/9/8/chartex" xmlns:cx2="http://schemas.microsoft.com/office/drawing/2015/10/21/chartex" xmlns:cx3="http://schemas.microsoft.com/office/drawing/2016/5/9/chartex" xmlns:cx4="http://schemas.microsoft.com/office/drawing/2016/5/10/chartex" xmlns:cx5="http://schemas.microsoft.com/office/drawing/2016/5/11/chartex" xmlns:cx6="http://schemas.microsoft.com/office/drawing/2016/5/12/chartex" xmlns:cx7="http://schemas.microsoft.com/office/drawing/2016/5/13/chartex" xmlns:cx8="http://schemas.microsoft.com/office/drawing/2016/5/14/chartex" xmlns:mc="http://schemas.openxmlformats.org/markup-compatibility/2006" xmlns:aink="http://schemas.microsoft.com/office/drawing/2016/ink" xmlns:am3d="http://schemas.microsoft.com/office/drawing/2017/model3d" xmlns:o="urn:schemas-microsoft-com:office:office" xmlns:oel="http://schemas.microsoft.com/office/2019/extlst" xmlns:r="http://schemas.openxmlformats.org/officeDocument/2006/relationships" xmlns:m="http://schemas.openxmlformats.org/officeDocument/2006/math" xmlns:v="urn:schemas-microsoft-com:vml" xmlns:wp14="http://schemas.microsoft.com/office/word/2010/wordprocessingDrawing" xmlns:wp="http://schemas.openxmlformats.org/drawingml/2006/wordprocessingDrawing" xmlns:w10="urn:schemas-microsoft-com:office:word" xmlns:w="http://schemas.openxmlformats.org/wordprocessingml/2006/main" xmlns:w14="http://schemas.microsoft.com/office/word/2010/wordml" xmlns:w15="http://schemas.microsoft.com/office/word/2012/wordml" xmlns:w16cex="http://schemas.microsoft.com/office/word/2018/wordml/cex" xmlns:w16cid="http://schemas.microsoft.com/office/word/2016/wordml/cid" xmlns:w16="http://schemas.microsoft.com/office/word/2018/wordml" xmlns:w16du="http://schemas.microsoft.com/office/word/2023/wordml/word16du" xmlns:w16sdtdh="http://schemas.microsoft.com/office/word/2020/wordml/sdtdatahash" xmlns:w16se="http://schemas.microsoft.com/office/word/2015/wordml/symex" xmlns:wpg="http://schemas.microsoft.com/office/word/2010/wordprocessingGroup" xmlns:wpi="http://schemas.microsoft.com/office/word/2010/wordprocessingInk" xmlns:wne="http://schemas.microsoft.com/office/word/2006/wordml" xmlns:wps="http://schemas.microsoft.com/office/word/2010/wordprocessingShape" mc:Ignorable="w14 w15 w16se w16cid w16 w16cex w16sdtdh wp14">
+<w:endnotes xmlns:wpc="http://schemas.microsoft.com/office/word/2010/wordprocessingCanvas" xmlns:cx="http://schemas.microsoft.com/office/drawing/2014/chartex" xmlns:cx1="http://schemas.microsoft.com/office/drawing/2015/9/8/chartex" xmlns:cx2="http://schemas.microsoft.com/office/drawing/2015/10/21/chartex" xmlns:cx3="http://schemas.microsoft.com/office/drawing/2016/5/9/chartex" xmlns:cx4="http://schemas.microsoft.com/office/drawing/2016/5/10/chartex" xmlns:cx5="http://schemas.microsoft.com/office/drawing/2016/5/11/chartex" xmlns:cx6="http://schemas.microsoft.com/office/drawing/2016/5/12/chartex" xmlns:cx7="http://schemas.microsoft.com/office/drawing/2016/5/13/chartex" xmlns:cx8="http://schemas.microsoft.com/office/drawing/2016/5/14/chartex" xmlns:mc="http://schemas.openxmlformats.org/markup-compatibility/2006" xmlns:aink="http://schemas.microsoft.com/office/drawing/2016/ink" xmlns:am3d="http://schemas.microsoft.com/office/drawing/2017/model3d" xmlns:o="urn:schemas-microsoft-com:office:office" xmlns:oel="http://schemas.microsoft.com/office/2019/extlst" xmlns:r="http://schemas.openxmlformats.org/officeDocument/2006/relationships" xmlns:m="http://schemas.openxmlformats.org/officeDocument/2006/math" xmlns:v="urn:schemas-microsoft-com:vml" xmlns:wp14="http://schemas.microsoft.com/office/word/2010/wordprocessingDrawing" xmlns:wp="http://schemas.openxmlformats.org/drawingml/2006/wordprocessingDrawing" xmlns:w10="urn:schemas-microsoft-com:office:word" xmlns:w="http://schemas.openxmlformats.org/wordprocessingml/2006/main" xmlns:w14="http://schemas.microsoft.com/office/word/2010/wordml" xmlns:w15="http://schemas.microsoft.com/office/word/2012/wordml" xmlns:w16cex="http://schemas.microsoft.com/office/word/2018/wordml/cex" xmlns:w16cid="http://schemas.microsoft.com/office/word/2016/wordml/cid" xmlns:w16="http://schemas.microsoft.com/office/word/2018/wordml" xmlns:w16sdtdh="http://schemas.microsoft.com/office/word/2020/wordml/sdtdatahash" xmlns:w16se="http://schemas.microsoft.com/office/word/2015/wordml/symex" xmlns:wpg="http://schemas.microsoft.com/office/word/2010/wordprocessingGroup" xmlns:wpi="http://schemas.microsoft.com/office/word/2010/wordprocessingInk" xmlns:wne="http://schemas.microsoft.com/office/word/2006/wordml" xmlns:wps="http://schemas.microsoft.com/office/word/2010/wordprocessingShape" mc:Ignorable="w14 w15 w16se w16cid w16 w16cex w16sdtdh wp14">
   <w:endnote w:type="separator" w:id="-1">
     <w:p>
       <w:pPr>
@@ -21589,7 +21854,7 @@
 </file>
 
 <file path=word/footer1.xml><?xml version="1.0" encoding="utf-8"?>
-<w:ftr xmlns:wpc="http://schemas.microsoft.com/office/word/2010/wordprocessingCanvas" xmlns:cx="http://schemas.microsoft.com/office/drawing/2014/chartex" xmlns:cx1="http://schemas.microsoft.com/office/drawing/2015/9/8/chartex" xmlns:cx2="http://schemas.microsoft.com/office/drawing/2015/10/21/chartex" xmlns:cx3="http://schemas.microsoft.com/office/drawing/2016/5/9/chartex" xmlns:cx4="http://schemas.microsoft.com/office/drawing/2016/5/10/chartex" xmlns:cx5="http://schemas.microsoft.com/office/drawing/2016/5/11/chartex" xmlns:cx6="http://schemas.microsoft.com/office/drawing/2016/5/12/chartex" xmlns:cx7="http://schemas.microsoft.com/office/drawing/2016/5/13/chartex" xmlns:cx8="http://schemas.microsoft.com/office/drawing/2016/5/14/chartex" xmlns:mc="http://schemas.openxmlformats.org/markup-compatibility/2006" xmlns:aink="http://schemas.microsoft.com/office/drawing/2016/ink" xmlns:am3d="http://schemas.microsoft.com/office/drawing/2017/model3d" xmlns:o="urn:schemas-microsoft-com:office:office" xmlns:oel="http://schemas.microsoft.com/office/2019/extlst" xmlns:r="http://schemas.openxmlformats.org/officeDocument/2006/relationships" xmlns:m="http://schemas.openxmlformats.org/officeDocument/2006/math" xmlns:v="urn:schemas-microsoft-com:vml" xmlns:wp14="http://schemas.microsoft.com/office/word/2010/wordprocessingDrawing" xmlns:wp="http://schemas.openxmlformats.org/drawingml/2006/wordprocessingDrawing" xmlns:w10="urn:schemas-microsoft-com:office:word" xmlns:w="http://schemas.openxmlformats.org/wordprocessingml/2006/main" xmlns:w14="http://schemas.microsoft.com/office/word/2010/wordml" xmlns:w15="http://schemas.microsoft.com/office/word/2012/wordml" xmlns:w16cex="http://schemas.microsoft.com/office/word/2018/wordml/cex" xmlns:w16cid="http://schemas.microsoft.com/office/word/2016/wordml/cid" xmlns:w16="http://schemas.microsoft.com/office/word/2018/wordml" xmlns:w16du="http://schemas.microsoft.com/office/word/2023/wordml/word16du" xmlns:w16sdtdh="http://schemas.microsoft.com/office/word/2020/wordml/sdtdatahash" xmlns:w16se="http://schemas.microsoft.com/office/word/2015/wordml/symex" xmlns:wpg="http://schemas.microsoft.com/office/word/2010/wordprocessingGroup" xmlns:wpi="http://schemas.microsoft.com/office/word/2010/wordprocessingInk" xmlns:wne="http://schemas.microsoft.com/office/word/2006/wordml" xmlns:wps="http://schemas.microsoft.com/office/word/2010/wordprocessingShape" mc:Ignorable="w14 w15 w16se w16cid w16 w16cex w16sdtdh wp14">
+<w:ftr xmlns:wpc="http://schemas.microsoft.com/office/word/2010/wordprocessingCanvas" xmlns:cx="http://schemas.microsoft.com/office/drawing/2014/chartex" xmlns:cx1="http://schemas.microsoft.com/office/drawing/2015/9/8/chartex" xmlns:cx2="http://schemas.microsoft.com/office/drawing/2015/10/21/chartex" xmlns:cx3="http://schemas.microsoft.com/office/drawing/2016/5/9/chartex" xmlns:cx4="http://schemas.microsoft.com/office/drawing/2016/5/10/chartex" xmlns:cx5="http://schemas.microsoft.com/office/drawing/2016/5/11/chartex" xmlns:cx6="http://schemas.microsoft.com/office/drawing/2016/5/12/chartex" xmlns:cx7="http://schemas.microsoft.com/office/drawing/2016/5/13/chartex" xmlns:cx8="http://schemas.microsoft.com/office/drawing/2016/5/14/chartex" xmlns:mc="http://schemas.openxmlformats.org/markup-compatibility/2006" xmlns:aink="http://schemas.microsoft.com/office/drawing/2016/ink" xmlns:am3d="http://schemas.microsoft.com/office/drawing/2017/model3d" xmlns:o="urn:schemas-microsoft-com:office:office" xmlns:oel="http://schemas.microsoft.com/office/2019/extlst" xmlns:r="http://schemas.openxmlformats.org/officeDocument/2006/relationships" xmlns:m="http://schemas.openxmlformats.org/officeDocument/2006/math" xmlns:v="urn:schemas-microsoft-com:vml" xmlns:wp14="http://schemas.microsoft.com/office/word/2010/wordprocessingDrawing" xmlns:wp="http://schemas.openxmlformats.org/drawingml/2006/wordprocessingDrawing" xmlns:w10="urn:schemas-microsoft-com:office:word" xmlns:w="http://schemas.openxmlformats.org/wordprocessingml/2006/main" xmlns:w14="http://schemas.microsoft.com/office/word/2010/wordml" xmlns:w15="http://schemas.microsoft.com/office/word/2012/wordml" xmlns:w16cex="http://schemas.microsoft.com/office/word/2018/wordml/cex" xmlns:w16cid="http://schemas.microsoft.com/office/word/2016/wordml/cid" xmlns:w16="http://schemas.microsoft.com/office/word/2018/wordml" xmlns:w16sdtdh="http://schemas.microsoft.com/office/word/2020/wordml/sdtdatahash" xmlns:w16se="http://schemas.microsoft.com/office/word/2015/wordml/symex" xmlns:wpg="http://schemas.microsoft.com/office/word/2010/wordprocessingGroup" xmlns:wpi="http://schemas.microsoft.com/office/word/2010/wordprocessingInk" xmlns:wne="http://schemas.microsoft.com/office/word/2006/wordml" xmlns:wps="http://schemas.microsoft.com/office/word/2010/wordprocessingShape" mc:Ignorable="w14 w15 w16se w16cid w16 w16cex w16sdtdh wp14">
   <w:p>
     <w:pPr>
       <w:pStyle w:val="Footer"/>
@@ -22626,7 +22891,7 @@
                                   </pic:cNvPicPr>
                                 </pic:nvPicPr>
                                 <pic:blipFill>
-                                  <a:blip r:embed="rId21">
+                                  <a:blip r:embed="rId2">
                                     <a:extLst>
                                       <a:ext uri="{28A0092B-C50C-407E-A947-70E740481C1C}">
                                         <a14:useLocalDpi xmlns:a14="http://schemas.microsoft.com/office/drawing/2010/main" val="0"/>
@@ -22675,7 +22940,7 @@
                           <wp:extent cx="180000" cy="180000"/>
                           <wp:effectExtent l="0" t="0" r="0" b="0"/>
                           <wp:docPr id="2" name="Picture 2">
-                            <a:hlinkClick xmlns:a="http://schemas.openxmlformats.org/drawingml/2006/main" r:id="rId22"/>
+                            <a:hlinkClick xmlns:a="http://schemas.openxmlformats.org/drawingml/2006/main" r:id="rId3"/>
                           </wp:docPr>
                           <wp:cNvGraphicFramePr>
                             <a:graphicFrameLocks xmlns:a="http://schemas.openxmlformats.org/drawingml/2006/main" noChangeAspect="1"/>
@@ -22685,14 +22950,14 @@
                               <pic:pic xmlns:pic="http://schemas.openxmlformats.org/drawingml/2006/picture">
                                 <pic:nvPicPr>
                                   <pic:cNvPr id="2" name="Picture 2">
-                                    <a:hlinkClick r:id="rId22"/>
+                                    <a:hlinkClick r:id="rId3"/>
                                   </pic:cNvPr>
                                   <pic:cNvPicPr>
                                     <a:picLocks noChangeAspect="1" noChangeArrowheads="1"/>
                                   </pic:cNvPicPr>
                                 </pic:nvPicPr>
                                 <pic:blipFill>
-                                  <a:blip r:embed="rId23">
+                                  <a:blip r:embed="rId4">
                                     <a:extLst>
                                       <a:ext uri="{28A0092B-C50C-407E-A947-70E740481C1C}">
                                         <a14:useLocalDpi xmlns:a14="http://schemas.microsoft.com/office/drawing/2010/main" val="0"/>
@@ -22741,7 +23006,7 @@
                           <wp:extent cx="180000" cy="180000"/>
                           <wp:effectExtent l="0" t="0" r="0" b="0"/>
                           <wp:docPr id="5" name="Picture 5" title="Software University @ Facebook">
-                            <a:hlinkClick xmlns:a="http://schemas.openxmlformats.org/drawingml/2006/main" r:id="rId24"/>
+                            <a:hlinkClick xmlns:a="http://schemas.openxmlformats.org/drawingml/2006/main" r:id="rId5"/>
                           </wp:docPr>
                           <wp:cNvGraphicFramePr>
                             <a:graphicFrameLocks xmlns:a="http://schemas.openxmlformats.org/drawingml/2006/main" noChangeAspect="1"/>
@@ -22751,12 +23016,12 @@
                               <pic:pic xmlns:pic="http://schemas.openxmlformats.org/drawingml/2006/picture">
                                 <pic:nvPicPr>
                                   <pic:cNvPr id="5" name="Picture 5" title="Software University @ Facebook">
-                                    <a:hlinkClick r:id="rId24"/>
+                                    <a:hlinkClick r:id="rId5"/>
                                   </pic:cNvPr>
                                   <pic:cNvPicPr/>
                                 </pic:nvPicPr>
                                 <pic:blipFill>
-                                  <a:blip r:embed="rId25"/>
+                                  <a:blip r:embed="rId6"/>
                                   <a:stretch>
                                     <a:fillRect/>
                                   </a:stretch>
@@ -22794,7 +23059,7 @@
                           <wp:extent cx="180000" cy="180000"/>
                           <wp:effectExtent l="0" t="0" r="0" b="0"/>
                           <wp:docPr id="20" name="Picture 20">
-                            <a:hlinkClick xmlns:a="http://schemas.openxmlformats.org/drawingml/2006/main" r:id="rId26"/>
+                            <a:hlinkClick xmlns:a="http://schemas.openxmlformats.org/drawingml/2006/main" r:id="rId7"/>
                           </wp:docPr>
                           <wp:cNvGraphicFramePr>
                             <a:graphicFrameLocks xmlns:a="http://schemas.openxmlformats.org/drawingml/2006/main" noChangeAspect="1"/>
@@ -22804,20 +23069,20 @@
                               <pic:pic xmlns:pic="http://schemas.openxmlformats.org/drawingml/2006/picture">
                                 <pic:nvPicPr>
                                   <pic:cNvPr id="20" name="Picture 20">
-                                    <a:hlinkClick r:id="rId26"/>
+                                    <a:hlinkClick r:id="rId7"/>
                                   </pic:cNvPr>
                                   <pic:cNvPicPr>
                                     <a:picLocks noChangeAspect="1" noChangeArrowheads="1"/>
                                   </pic:cNvPicPr>
                                 </pic:nvPicPr>
                                 <pic:blipFill>
-                                  <a:blip r:embed="rId27">
+                                  <a:blip r:embed="rId8">
                                     <a:extLst>
                                       <a:ext uri="{28A0092B-C50C-407E-A947-70E740481C1C}">
                                         <a14:useLocalDpi xmlns:a14="http://schemas.microsoft.com/office/drawing/2010/main" val="0"/>
                                       </a:ext>
                                       <a:ext uri="{837473B0-CC2E-450A-ABE3-18F120FF3D39}">
-                                        <a1611:picAttrSrcUrl xmlns:a1611="http://schemas.microsoft.com/office/drawing/2016/11/main" r:id="rId28"/>
+                                        <a1611:picAttrSrcUrl xmlns:a1611="http://schemas.microsoft.com/office/drawing/2016/11/main" r:id="rId9"/>
                                       </a:ext>
                                     </a:extLst>
                                   </a:blip>
@@ -22863,7 +23128,7 @@
                           <wp:extent cx="180000" cy="180000"/>
                           <wp:effectExtent l="0" t="0" r="0" b="0"/>
                           <wp:docPr id="7" name="Picture 7" title="Software University @ Twitter">
-                            <a:hlinkClick xmlns:a="http://schemas.openxmlformats.org/drawingml/2006/main" r:id="rId29"/>
+                            <a:hlinkClick xmlns:a="http://schemas.openxmlformats.org/drawingml/2006/main" r:id="rId10"/>
                           </wp:docPr>
                           <wp:cNvGraphicFramePr>
                             <a:graphicFrameLocks xmlns:a="http://schemas.openxmlformats.org/drawingml/2006/main" noChangeAspect="1"/>
@@ -22873,12 +23138,12 @@
                               <pic:pic xmlns:pic="http://schemas.openxmlformats.org/drawingml/2006/picture">
                                 <pic:nvPicPr>
                                   <pic:cNvPr id="7" name="Picture 7" title="Software University @ Twitter">
-                                    <a:hlinkClick r:id="rId29"/>
+                                    <a:hlinkClick r:id="rId10"/>
                                   </pic:cNvPr>
                                   <pic:cNvPicPr/>
                                 </pic:nvPicPr>
                                 <pic:blipFill>
-                                  <a:blip r:embed="rId30"/>
+                                  <a:blip r:embed="rId11"/>
                                   <a:stretch>
                                     <a:fillRect/>
                                   </a:stretch>
@@ -22916,7 +23181,7 @@
                           <wp:extent cx="180000" cy="180000"/>
                           <wp:effectExtent l="0" t="0" r="0" b="0"/>
                           <wp:docPr id="17" name="Picture 17" title="Software University @ YouTube">
-                            <a:hlinkClick xmlns:a="http://schemas.openxmlformats.org/drawingml/2006/main" r:id="rId31"/>
+                            <a:hlinkClick xmlns:a="http://schemas.openxmlformats.org/drawingml/2006/main" r:id="rId12"/>
                           </wp:docPr>
                           <wp:cNvGraphicFramePr>
                             <a:graphicFrameLocks xmlns:a="http://schemas.openxmlformats.org/drawingml/2006/main" noChangeAspect="1"/>
@@ -22926,12 +23191,12 @@
                               <pic:pic xmlns:pic="http://schemas.openxmlformats.org/drawingml/2006/picture">
                                 <pic:nvPicPr>
                                   <pic:cNvPr id="17" name="Picture 17" title="Software University @ YouTube">
-                                    <a:hlinkClick r:id="rId31"/>
+                                    <a:hlinkClick r:id="rId12"/>
                                   </pic:cNvPr>
                                   <pic:cNvPicPr/>
                                 </pic:nvPicPr>
                                 <pic:blipFill>
-                                  <a:blip r:embed="rId32"/>
+                                  <a:blip r:embed="rId13"/>
                                   <a:stretch>
                                     <a:fillRect/>
                                   </a:stretch>
@@ -22969,7 +23234,7 @@
                           <wp:extent cx="180000" cy="180000"/>
                           <wp:effectExtent l="0" t="0" r="0" b="0"/>
                           <wp:docPr id="21" name="Picture 21">
-                            <a:hlinkClick xmlns:a="http://schemas.openxmlformats.org/drawingml/2006/main" r:id="rId33"/>
+                            <a:hlinkClick xmlns:a="http://schemas.openxmlformats.org/drawingml/2006/main" r:id="rId14"/>
                           </wp:docPr>
                           <wp:cNvGraphicFramePr>
                             <a:graphicFrameLocks xmlns:a="http://schemas.openxmlformats.org/drawingml/2006/main" noChangeAspect="1"/>
@@ -22979,14 +23244,14 @@
                               <pic:pic xmlns:pic="http://schemas.openxmlformats.org/drawingml/2006/picture">
                                 <pic:nvPicPr>
                                   <pic:cNvPr id="21" name="Picture 21">
-                                    <a:hlinkClick r:id="rId33"/>
+                                    <a:hlinkClick r:id="rId14"/>
                                   </pic:cNvPr>
                                   <pic:cNvPicPr>
                                     <a:picLocks noChangeAspect="1" noChangeArrowheads="1"/>
                                   </pic:cNvPicPr>
                                 </pic:nvPicPr>
                                 <pic:blipFill rotWithShape="1">
-                                  <a:blip r:embed="rId34">
+                                  <a:blip r:embed="rId15">
                                     <a:extLst>
                                       <a:ext uri="{28A0092B-C50C-407E-A947-70E740481C1C}">
                                         <a14:useLocalDpi xmlns:a14="http://schemas.microsoft.com/office/drawing/2010/main" val="0"/>
@@ -23038,7 +23303,7 @@
                           <wp:extent cx="180000" cy="180000"/>
                           <wp:effectExtent l="0" t="0" r="0" b="0"/>
                           <wp:docPr id="22" name="Picture 22">
-                            <a:hlinkClick xmlns:a="http://schemas.openxmlformats.org/drawingml/2006/main" r:id="rId35"/>
+                            <a:hlinkClick xmlns:a="http://schemas.openxmlformats.org/drawingml/2006/main" r:id="rId16"/>
                           </wp:docPr>
                           <wp:cNvGraphicFramePr>
                             <a:graphicFrameLocks xmlns:a="http://schemas.openxmlformats.org/drawingml/2006/main" noChangeAspect="1"/>
@@ -23048,14 +23313,14 @@
                               <pic:pic xmlns:pic="http://schemas.openxmlformats.org/drawingml/2006/picture">
                                 <pic:nvPicPr>
                                   <pic:cNvPr id="22" name="Picture 22">
-                                    <a:hlinkClick r:id="rId35"/>
+                                    <a:hlinkClick r:id="rId16"/>
                                   </pic:cNvPr>
                                   <pic:cNvPicPr>
                                     <a:picLocks noChangeAspect="1" noChangeArrowheads="1"/>
                                   </pic:cNvPicPr>
                                 </pic:nvPicPr>
                                 <pic:blipFill>
-                                  <a:blip r:embed="rId36">
+                                  <a:blip r:embed="rId17">
                                     <a:extLst>
                                       <a:ext uri="{28A0092B-C50C-407E-A947-70E740481C1C}">
                                         <a14:useLocalDpi xmlns:a14="http://schemas.microsoft.com/office/drawing/2010/main" val="0"/>
@@ -23104,7 +23369,7 @@
                           <wp:extent cx="180000" cy="180000"/>
                           <wp:effectExtent l="0" t="0" r="0" b="0"/>
                           <wp:docPr id="23" name="Picture 23" title="Software University: Email Us">
-                            <a:hlinkClick xmlns:a="http://schemas.openxmlformats.org/drawingml/2006/main" r:id="rId37"/>
+                            <a:hlinkClick xmlns:a="http://schemas.openxmlformats.org/drawingml/2006/main" r:id="rId18"/>
                           </wp:docPr>
                           <wp:cNvGraphicFramePr>
                             <a:graphicFrameLocks xmlns:a="http://schemas.openxmlformats.org/drawingml/2006/main" noChangeAspect="1"/>
@@ -23114,12 +23379,12 @@
                               <pic:pic xmlns:pic="http://schemas.openxmlformats.org/drawingml/2006/picture">
                                 <pic:nvPicPr>
                                   <pic:cNvPr id="23" name="Picture 23" title="Software University: Email Us">
-                                    <a:hlinkClick r:id="rId37"/>
+                                    <a:hlinkClick r:id="rId18"/>
                                   </pic:cNvPr>
                                   <pic:cNvPicPr/>
                                 </pic:nvPicPr>
                                 <pic:blipFill>
-                                  <a:blip r:embed="rId38"/>
+                                  <a:blip r:embed="rId19"/>
                                   <a:stretch>
                                     <a:fillRect/>
                                   </a:stretch>
@@ -23164,7 +23429,7 @@
           <wp:effectExtent l="0" t="0" r="0" b="5715"/>
           <wp:wrapSquare wrapText="bothSides"/>
           <wp:docPr id="1" name="Picture 1">
-            <a:hlinkClick xmlns:a="http://schemas.openxmlformats.org/drawingml/2006/main" r:id="rId20"/>
+            <a:hlinkClick xmlns:a="http://schemas.openxmlformats.org/drawingml/2006/main" r:id="rId1"/>
           </wp:docPr>
           <wp:cNvGraphicFramePr>
             <a:graphicFrameLocks xmlns:a="http://schemas.openxmlformats.org/drawingml/2006/main" noChangeAspect="1"/>
@@ -23181,7 +23446,7 @@
                   </pic:cNvPicPr>
                 </pic:nvPicPr>
                 <pic:blipFill>
-                  <a:blip r:embed="rId39">
+                  <a:blip r:embed="rId21">
                     <a:extLst>
                       <a:ext uri="{28A0092B-C50C-407E-A947-70E740481C1C}">
                         <a14:useLocalDpi xmlns:a14="http://schemas.microsoft.com/office/drawing/2010/main" val="0"/>
@@ -23285,7 +23550,7 @@
             </wp:anchor>
           </w:drawing>
         </mc:Choice>
-        <mc:Fallback>
+        <mc:Fallback xmlns:w16du="http://schemas.microsoft.com/office/word/2023/wordml/word16du">
           <w:pict>
             <v:line w14:anchorId="60BE7D18" id="Straight Connector 19" o:spid="_x0000_s1026" style="position:absolute;flip:y;z-index:251622400;visibility:visible;mso-wrap-style:square;mso-width-percent:0;mso-height-percent:0;mso-wrap-distance-left:9pt;mso-wrap-distance-top:0;mso-wrap-distance-right:9pt;mso-wrap-distance-bottom:0;mso-position-horizontal:absolute;mso-position-horizontal-relative:text;mso-position-vertical:absolute;mso-position-vertical-relative:text;mso-width-percent:0;mso-height-percent:0;mso-width-relative:page;mso-height-relative:page" from="-.1pt,5.2pt" to="520.7pt,5.2pt" o:gfxdata="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" strokecolor="#974706 [1609]" strokeweight="1pt">
               <v:stroke endcap="round"/>
@@ -23577,7 +23842,7 @@
 </file>
 
 <file path=word/footnotes.xml><?xml version="1.0" encoding="utf-8"?>
-<w:footnotes xmlns:wpc="http://schemas.microsoft.com/office/word/2010/wordprocessingCanvas" xmlns:cx="http://schemas.microsoft.com/office/drawing/2014/chartex" xmlns:cx1="http://schemas.microsoft.com/office/drawing/2015/9/8/chartex" xmlns:cx2="http://schemas.microsoft.com/office/drawing/2015/10/21/chartex" xmlns:cx3="http://schemas.microsoft.com/office/drawing/2016/5/9/chartex" xmlns:cx4="http://schemas.microsoft.com/office/drawing/2016/5/10/chartex" xmlns:cx5="http://schemas.microsoft.com/office/drawing/2016/5/11/chartex" xmlns:cx6="http://schemas.microsoft.com/office/drawing/2016/5/12/chartex" xmlns:cx7="http://schemas.microsoft.com/office/drawing/2016/5/13/chartex" xmlns:cx8="http://schemas.microsoft.com/office/drawing/2016/5/14/chartex" xmlns:mc="http://schemas.openxmlformats.org/markup-compatibility/2006" xmlns:aink="http://schemas.microsoft.com/office/drawing/2016/ink" xmlns:am3d="http://schemas.microsoft.com/office/drawing/2017/model3d" xmlns:o="urn:schemas-microsoft-com:office:office" xmlns:oel="http://schemas.microsoft.com/office/2019/extlst" xmlns:r="http://schemas.openxmlformats.org/officeDocument/2006/relationships" xmlns:m="http://schemas.openxmlformats.org/officeDocument/2006/math" xmlns:v="urn:schemas-microsoft-com:vml" xmlns:wp14="http://schemas.microsoft.com/office/word/2010/wordprocessingDrawing" xmlns:wp="http://schemas.openxmlformats.org/drawingml/2006/wordprocessingDrawing" xmlns:w10="urn:schemas-microsoft-com:office:word" xmlns:w="http://schemas.openxmlformats.org/wordprocessingml/2006/main" xmlns:w14="http://schemas.microsoft.com/office/word/2010/wordml" xmlns:w15="http://schemas.microsoft.com/office/word/2012/wordml" xmlns:w16cex="http://schemas.microsoft.com/office/word/2018/wordml/cex" xmlns:w16cid="http://schemas.microsoft.com/office/word/2016/wordml/cid" xmlns:w16="http://schemas.microsoft.com/office/word/2018/wordml" xmlns:w16du="http://schemas.microsoft.com/office/word/2023/wordml/word16du" xmlns:w16sdtdh="http://schemas.microsoft.com/office/word/2020/wordml/sdtdatahash" xmlns:w16se="http://schemas.microsoft.com/office/word/2015/wordml/symex" xmlns:wpg="http://schemas.microsoft.com/office/word/2010/wordprocessingGroup" xmlns:wpi="http://schemas.microsoft.com/office/word/2010/wordprocessingInk" xmlns:wne="http://schemas.microsoft.com/office/word/2006/wordml" xmlns:wps="http://schemas.microsoft.com/office/word/2010/wordprocessingShape" mc:Ignorable="w14 w15 w16se w16cid w16 w16cex w16sdtdh wp14">
+<w:footnotes xmlns:wpc="http://schemas.microsoft.com/office/word/2010/wordprocessingCanvas" xmlns:cx="http://schemas.microsoft.com/office/drawing/2014/chartex" xmlns:cx1="http://schemas.microsoft.com/office/drawing/2015/9/8/chartex" xmlns:cx2="http://schemas.microsoft.com/office/drawing/2015/10/21/chartex" xmlns:cx3="http://schemas.microsoft.com/office/drawing/2016/5/9/chartex" xmlns:cx4="http://schemas.microsoft.com/office/drawing/2016/5/10/chartex" xmlns:cx5="http://schemas.microsoft.com/office/drawing/2016/5/11/chartex" xmlns:cx6="http://schemas.microsoft.com/office/drawing/2016/5/12/chartex" xmlns:cx7="http://schemas.microsoft.com/office/drawing/2016/5/13/chartex" xmlns:cx8="http://schemas.microsoft.com/office/drawing/2016/5/14/chartex" xmlns:mc="http://schemas.openxmlformats.org/markup-compatibility/2006" xmlns:aink="http://schemas.microsoft.com/office/drawing/2016/ink" xmlns:am3d="http://schemas.microsoft.com/office/drawing/2017/model3d" xmlns:o="urn:schemas-microsoft-com:office:office" xmlns:oel="http://schemas.microsoft.com/office/2019/extlst" xmlns:r="http://schemas.openxmlformats.org/officeDocument/2006/relationships" xmlns:m="http://schemas.openxmlformats.org/officeDocument/2006/math" xmlns:v="urn:schemas-microsoft-com:vml" xmlns:wp14="http://schemas.microsoft.com/office/word/2010/wordprocessingDrawing" xmlns:wp="http://schemas.openxmlformats.org/drawingml/2006/wordprocessingDrawing" xmlns:w10="urn:schemas-microsoft-com:office:word" xmlns:w="http://schemas.openxmlformats.org/wordprocessingml/2006/main" xmlns:w14="http://schemas.microsoft.com/office/word/2010/wordml" xmlns:w15="http://schemas.microsoft.com/office/word/2012/wordml" xmlns:w16cex="http://schemas.microsoft.com/office/word/2018/wordml/cex" xmlns:w16cid="http://schemas.microsoft.com/office/word/2016/wordml/cid" xmlns:w16="http://schemas.microsoft.com/office/word/2018/wordml" xmlns:w16sdtdh="http://schemas.microsoft.com/office/word/2020/wordml/sdtdatahash" xmlns:w16se="http://schemas.microsoft.com/office/word/2015/wordml/symex" xmlns:wpg="http://schemas.microsoft.com/office/word/2010/wordprocessingGroup" xmlns:wpi="http://schemas.microsoft.com/office/word/2010/wordprocessingInk" xmlns:wne="http://schemas.microsoft.com/office/word/2006/wordml" xmlns:wps="http://schemas.microsoft.com/office/word/2010/wordprocessingShape" mc:Ignorable="w14 w15 w16se w16cid w16 w16cex w16sdtdh wp14">
   <w:footnote w:type="separator" w:id="-1">
     <w:p>
       <w:pPr>
@@ -23602,7 +23867,7 @@
 </file>
 
 <file path=word/header1.xml><?xml version="1.0" encoding="utf-8"?>
-<w:hdr xmlns:wpc="http://schemas.microsoft.com/office/word/2010/wordprocessingCanvas" xmlns:cx="http://schemas.microsoft.com/office/drawing/2014/chartex" xmlns:cx1="http://schemas.microsoft.com/office/drawing/2015/9/8/chartex" xmlns:cx2="http://schemas.microsoft.com/office/drawing/2015/10/21/chartex" xmlns:cx3="http://schemas.microsoft.com/office/drawing/2016/5/9/chartex" xmlns:cx4="http://schemas.microsoft.com/office/drawing/2016/5/10/chartex" xmlns:cx5="http://schemas.microsoft.com/office/drawing/2016/5/11/chartex" xmlns:cx6="http://schemas.microsoft.com/office/drawing/2016/5/12/chartex" xmlns:cx7="http://schemas.microsoft.com/office/drawing/2016/5/13/chartex" xmlns:cx8="http://schemas.microsoft.com/office/drawing/2016/5/14/chartex" xmlns:mc="http://schemas.openxmlformats.org/markup-compatibility/2006" xmlns:aink="http://schemas.microsoft.com/office/drawing/2016/ink" xmlns:am3d="http://schemas.microsoft.com/office/drawing/2017/model3d" xmlns:o="urn:schemas-microsoft-com:office:office" xmlns:oel="http://schemas.microsoft.com/office/2019/extlst" xmlns:r="http://schemas.openxmlformats.org/officeDocument/2006/relationships" xmlns:m="http://schemas.openxmlformats.org/officeDocument/2006/math" xmlns:v="urn:schemas-microsoft-com:vml" xmlns:wp14="http://schemas.microsoft.com/office/word/2010/wordprocessingDrawing" xmlns:wp="http://schemas.openxmlformats.org/drawingml/2006/wordprocessingDrawing" xmlns:w10="urn:schemas-microsoft-com:office:word" xmlns:w="http://schemas.openxmlformats.org/wordprocessingml/2006/main" xmlns:w14="http://schemas.microsoft.com/office/word/2010/wordml" xmlns:w15="http://schemas.microsoft.com/office/word/2012/wordml" xmlns:w16cex="http://schemas.microsoft.com/office/word/2018/wordml/cex" xmlns:w16cid="http://schemas.microsoft.com/office/word/2016/wordml/cid" xmlns:w16="http://schemas.microsoft.com/office/word/2018/wordml" xmlns:w16du="http://schemas.microsoft.com/office/word/2023/wordml/word16du" xmlns:w16sdtdh="http://schemas.microsoft.com/office/word/2020/wordml/sdtdatahash" xmlns:w16se="http://schemas.microsoft.com/office/word/2015/wordml/symex" xmlns:wpg="http://schemas.microsoft.com/office/word/2010/wordprocessingGroup" xmlns:wpi="http://schemas.microsoft.com/office/word/2010/wordprocessingInk" xmlns:wne="http://schemas.microsoft.com/office/word/2006/wordml" xmlns:wps="http://schemas.microsoft.com/office/word/2010/wordprocessingShape" mc:Ignorable="w14 w15 w16se w16cid w16 w16cex w16sdtdh wp14">
+<w:hdr xmlns:wpc="http://schemas.microsoft.com/office/word/2010/wordprocessingCanvas" xmlns:cx="http://schemas.microsoft.com/office/drawing/2014/chartex" xmlns:cx1="http://schemas.microsoft.com/office/drawing/2015/9/8/chartex" xmlns:cx2="http://schemas.microsoft.com/office/drawing/2015/10/21/chartex" xmlns:cx3="http://schemas.microsoft.com/office/drawing/2016/5/9/chartex" xmlns:cx4="http://schemas.microsoft.com/office/drawing/2016/5/10/chartex" xmlns:cx5="http://schemas.microsoft.com/office/drawing/2016/5/11/chartex" xmlns:cx6="http://schemas.microsoft.com/office/drawing/2016/5/12/chartex" xmlns:cx7="http://schemas.microsoft.com/office/drawing/2016/5/13/chartex" xmlns:cx8="http://schemas.microsoft.com/office/drawing/2016/5/14/chartex" xmlns:mc="http://schemas.openxmlformats.org/markup-compatibility/2006" xmlns:aink="http://schemas.microsoft.com/office/drawing/2016/ink" xmlns:am3d="http://schemas.microsoft.com/office/drawing/2017/model3d" xmlns:o="urn:schemas-microsoft-com:office:office" xmlns:oel="http://schemas.microsoft.com/office/2019/extlst" xmlns:r="http://schemas.openxmlformats.org/officeDocument/2006/relationships" xmlns:m="http://schemas.openxmlformats.org/officeDocument/2006/math" xmlns:v="urn:schemas-microsoft-com:vml" xmlns:wp14="http://schemas.microsoft.com/office/word/2010/wordprocessingDrawing" xmlns:wp="http://schemas.openxmlformats.org/drawingml/2006/wordprocessingDrawing" xmlns:w10="urn:schemas-microsoft-com:office:word" xmlns:w="http://schemas.openxmlformats.org/wordprocessingml/2006/main" xmlns:w14="http://schemas.microsoft.com/office/word/2010/wordml" xmlns:w15="http://schemas.microsoft.com/office/word/2012/wordml" xmlns:w16cex="http://schemas.microsoft.com/office/word/2018/wordml/cex" xmlns:w16cid="http://schemas.microsoft.com/office/word/2016/wordml/cid" xmlns:w16="http://schemas.microsoft.com/office/word/2018/wordml" xmlns:w16sdtdh="http://schemas.microsoft.com/office/word/2020/wordml/sdtdatahash" xmlns:w16se="http://schemas.microsoft.com/office/word/2015/wordml/symex" xmlns:wpg="http://schemas.microsoft.com/office/word/2010/wordprocessingGroup" xmlns:wpi="http://schemas.microsoft.com/office/word/2010/wordprocessingInk" xmlns:wne="http://schemas.microsoft.com/office/word/2006/wordml" xmlns:wps="http://schemas.microsoft.com/office/word/2010/wordprocessingShape" mc:Ignorable="w14 w15 w16se w16cid w16 w16cex w16sdtdh wp14">
   <w:p>
     <w:pPr>
       <w:pStyle w:val="Header"/>
@@ -23613,7 +23878,7 @@
 </file>
 
 <file path=word/numbering.xml><?xml version="1.0" encoding="utf-8"?>
-<w:numbering xmlns:wpc="http://schemas.microsoft.com/office/word/2010/wordprocessingCanvas" xmlns:cx="http://schemas.microsoft.com/office/drawing/2014/chartex" xmlns:cx1="http://schemas.microsoft.com/office/drawing/2015/9/8/chartex" xmlns:cx2="http://schemas.microsoft.com/office/drawing/2015/10/21/chartex" xmlns:cx3="http://schemas.microsoft.com/office/drawing/2016/5/9/chartex" xmlns:cx4="http://schemas.microsoft.com/office/drawing/2016/5/10/chartex" xmlns:cx5="http://schemas.microsoft.com/office/drawing/2016/5/11/chartex" xmlns:cx6="http://schemas.microsoft.com/office/drawing/2016/5/12/chartex" xmlns:cx7="http://schemas.microsoft.com/office/drawing/2016/5/13/chartex" xmlns:cx8="http://schemas.microsoft.com/office/drawing/2016/5/14/chartex" xmlns:mc="http://schemas.openxmlformats.org/markup-compatibility/2006" xmlns:aink="http://schemas.microsoft.com/office/drawing/2016/ink" xmlns:am3d="http://schemas.microsoft.com/office/drawing/2017/model3d" xmlns:o="urn:schemas-microsoft-com:office:office" xmlns:oel="http://schemas.microsoft.com/office/2019/extlst" xmlns:r="http://schemas.openxmlformats.org/officeDocument/2006/relationships" xmlns:m="http://schemas.openxmlformats.org/officeDocument/2006/math" xmlns:v="urn:schemas-microsoft-com:vml" xmlns:wp14="http://schemas.microsoft.com/office/word/2010/wordprocessingDrawing" xmlns:wp="http://schemas.openxmlformats.org/drawingml/2006/wordprocessingDrawing" xmlns:w10="urn:schemas-microsoft-com:office:word" xmlns:w="http://schemas.openxmlformats.org/wordprocessingml/2006/main" xmlns:w14="http://schemas.microsoft.com/office/word/2010/wordml" xmlns:w15="http://schemas.microsoft.com/office/word/2012/wordml" xmlns:w16cex="http://schemas.microsoft.com/office/word/2018/wordml/cex" xmlns:w16cid="http://schemas.microsoft.com/office/word/2016/wordml/cid" xmlns:w16="http://schemas.microsoft.com/office/word/2018/wordml" xmlns:w16du="http://schemas.microsoft.com/office/word/2023/wordml/word16du" xmlns:w16sdtdh="http://schemas.microsoft.com/office/word/2020/wordml/sdtdatahash" xmlns:w16se="http://schemas.microsoft.com/office/word/2015/wordml/symex" xmlns:wpg="http://schemas.microsoft.com/office/word/2010/wordprocessingGroup" xmlns:wpi="http://schemas.microsoft.com/office/word/2010/wordprocessingInk" xmlns:wne="http://schemas.microsoft.com/office/word/2006/wordml" xmlns:wps="http://schemas.microsoft.com/office/word/2010/wordprocessingShape" mc:Ignorable="w14 w15 w16se w16cid w16 w16cex w16sdtdh wp14">
+<w:numbering xmlns:wpc="http://schemas.microsoft.com/office/word/2010/wordprocessingCanvas" xmlns:cx="http://schemas.microsoft.com/office/drawing/2014/chartex" xmlns:cx1="http://schemas.microsoft.com/office/drawing/2015/9/8/chartex" xmlns:cx2="http://schemas.microsoft.com/office/drawing/2015/10/21/chartex" xmlns:cx3="http://schemas.microsoft.com/office/drawing/2016/5/9/chartex" xmlns:cx4="http://schemas.microsoft.com/office/drawing/2016/5/10/chartex" xmlns:cx5="http://schemas.microsoft.com/office/drawing/2016/5/11/chartex" xmlns:cx6="http://schemas.microsoft.com/office/drawing/2016/5/12/chartex" xmlns:cx7="http://schemas.microsoft.com/office/drawing/2016/5/13/chartex" xmlns:cx8="http://schemas.microsoft.com/office/drawing/2016/5/14/chartex" xmlns:mc="http://schemas.openxmlformats.org/markup-compatibility/2006" xmlns:aink="http://schemas.microsoft.com/office/drawing/2016/ink" xmlns:am3d="http://schemas.microsoft.com/office/drawing/2017/model3d" xmlns:o="urn:schemas-microsoft-com:office:office" xmlns:oel="http://schemas.microsoft.com/office/2019/extlst" xmlns:r="http://schemas.openxmlformats.org/officeDocument/2006/relationships" xmlns:m="http://schemas.openxmlformats.org/officeDocument/2006/math" xmlns:v="urn:schemas-microsoft-com:vml" xmlns:wp14="http://schemas.microsoft.com/office/word/2010/wordprocessingDrawing" xmlns:wp="http://schemas.openxmlformats.org/drawingml/2006/wordprocessingDrawing" xmlns:w10="urn:schemas-microsoft-com:office:word" xmlns:w="http://schemas.openxmlformats.org/wordprocessingml/2006/main" xmlns:w14="http://schemas.microsoft.com/office/word/2010/wordml" xmlns:w15="http://schemas.microsoft.com/office/word/2012/wordml" xmlns:w16cex="http://schemas.microsoft.com/office/word/2018/wordml/cex" xmlns:w16cid="http://schemas.microsoft.com/office/word/2016/wordml/cid" xmlns:w16="http://schemas.microsoft.com/office/word/2018/wordml" xmlns:w16sdtdh="http://schemas.microsoft.com/office/word/2020/wordml/sdtdatahash" xmlns:w16se="http://schemas.microsoft.com/office/word/2015/wordml/symex" xmlns:wpg="http://schemas.microsoft.com/office/word/2010/wordprocessingGroup" xmlns:wpi="http://schemas.microsoft.com/office/word/2010/wordprocessingInk" xmlns:wne="http://schemas.microsoft.com/office/word/2006/wordml" xmlns:wps="http://schemas.microsoft.com/office/word/2010/wordprocessingShape" mc:Ignorable="w14 w15 w16se w16cid w16 w16cex w16sdtdh wp14">
   <w:abstractNum w:abstractNumId="0" w15:restartNumberingAfterBreak="0">
     <w:nsid w:val="01583F03"/>
     <w:multiLevelType w:val="hybridMultilevel"/>
@@ -29665,6 +29930,9 @@
   </w:num>
   <w:num w:numId="55" w16cid:durableId="1171414726">
     <w:abstractNumId w:val="0"/>
+  </w:num>
+  <w:num w:numId="56" w16cid:durableId="279343099">
+    <w:abstractNumId w:val="10"/>
   </w:num>
   <w:numIdMacAtCleanup w:val="50"/>
 </w:numbering>

</xml_diff>